<commit_message>
ARC, SPF y DMARC sin pruebas
</commit_message>
<xml_diff>
--- a/ARC,SPF,DMARC.docx
+++ b/ARC,SPF,DMARC.docx
@@ -900,990 +900,6 @@
         <w:pStyle w:val="Ttulo1"/>
       </w:pPr>
       <w:r>
-        <w:t>Qué hace el módulo (</w:t>
-      </w:r>
-      <w:proofErr w:type="gramStart"/>
-      <w:r>
-        <w:t>paso</w:t>
-      </w:r>
-      <w:proofErr w:type="gramEnd"/>
-      <w:r>
-        <w:t xml:space="preserve"> a paso, claro y corto)</w:t>
-      </w:r>
-    </w:p>
-    <w:p>
-      <w:pPr>
-        <w:pStyle w:val="NormalWeb"/>
-        <w:numPr>
-          <w:ilvl w:val="0"/>
-          <w:numId w:val="1"/>
-        </w:numPr>
-      </w:pPr>
-      <w:r>
-        <w:rPr>
-          <w:rStyle w:val="Textoennegrita"/>
-        </w:rPr>
-        <w:t>Carga el .</w:t>
-      </w:r>
-      <w:proofErr w:type="spellStart"/>
-      <w:r>
-        <w:rPr>
-          <w:rStyle w:val="Textoennegrita"/>
-        </w:rPr>
-        <w:t>eml</w:t>
-      </w:r>
-      <w:proofErr w:type="spellEnd"/>
-      <w:r>
-        <w:rPr>
-          <w:rStyle w:val="Textoennegrita"/>
-        </w:rPr>
-        <w:t xml:space="preserve"> y lo </w:t>
-      </w:r>
-      <w:proofErr w:type="spellStart"/>
-      <w:r>
-        <w:rPr>
-          <w:rStyle w:val="Textoennegrita"/>
-        </w:rPr>
-        <w:t>parsea</w:t>
-      </w:r>
-      <w:proofErr w:type="spellEnd"/>
-      <w:r>
-        <w:br/>
-        <w:t xml:space="preserve">El </w:t>
-      </w:r>
-      <w:proofErr w:type="spellStart"/>
-      <w:proofErr w:type="gramStart"/>
-      <w:r>
-        <w:rPr>
-          <w:rStyle w:val="CdigoHTML"/>
-        </w:rPr>
-        <w:t>FileIngestModule.process</w:t>
-      </w:r>
-      <w:proofErr w:type="spellEnd"/>
-      <w:r>
-        <w:rPr>
-          <w:rStyle w:val="CdigoHTML"/>
-        </w:rPr>
-        <w:t>(</w:t>
-      </w:r>
-      <w:proofErr w:type="gramEnd"/>
-      <w:r>
-        <w:rPr>
-          <w:rStyle w:val="CdigoHTML"/>
-        </w:rPr>
-        <w:t>)</w:t>
-      </w:r>
-      <w:r>
-        <w:t xml:space="preserve"> filtra solo </w:t>
-      </w:r>
-      <w:r>
-        <w:rPr>
-          <w:rStyle w:val="CdigoHTML"/>
-        </w:rPr>
-        <w:t>.</w:t>
-      </w:r>
-      <w:proofErr w:type="spellStart"/>
-      <w:r>
-        <w:rPr>
-          <w:rStyle w:val="CdigoHTML"/>
-        </w:rPr>
-        <w:t>eml</w:t>
-      </w:r>
-      <w:proofErr w:type="spellEnd"/>
-      <w:r>
-        <w:t xml:space="preserve">, lee los bytes y construye </w:t>
-      </w:r>
-      <w:proofErr w:type="spellStart"/>
-      <w:r>
-        <w:rPr>
-          <w:rStyle w:val="CdigoHTML"/>
-        </w:rPr>
-        <w:t>msg</w:t>
-      </w:r>
-      <w:proofErr w:type="spellEnd"/>
-      <w:r>
-        <w:rPr>
-          <w:rStyle w:val="CdigoHTML"/>
-        </w:rPr>
-        <w:t xml:space="preserve"> = </w:t>
-      </w:r>
-      <w:proofErr w:type="spellStart"/>
-      <w:r>
-        <w:rPr>
-          <w:rStyle w:val="CdigoHTML"/>
-        </w:rPr>
-        <w:t>email.message_from_string</w:t>
-      </w:r>
-      <w:proofErr w:type="spellEnd"/>
-      <w:r>
-        <w:rPr>
-          <w:rStyle w:val="CdigoHTML"/>
-        </w:rPr>
-        <w:t>(</w:t>
-      </w:r>
-      <w:proofErr w:type="spellStart"/>
-      <w:r>
-        <w:rPr>
-          <w:rStyle w:val="CdigoHTML"/>
-        </w:rPr>
-        <w:t>content</w:t>
-      </w:r>
-      <w:proofErr w:type="spellEnd"/>
-      <w:r>
-        <w:rPr>
-          <w:rStyle w:val="CdigoHTML"/>
-        </w:rPr>
-        <w:t>)</w:t>
-      </w:r>
-      <w:r>
-        <w:t>. Esto es el objeto base para consultar cabeceras. (Esto es igual que en tus otros módulos de cabeceras.)</w:t>
-      </w:r>
-    </w:p>
-    <w:p>
-      <w:pPr>
-        <w:pStyle w:val="NormalWeb"/>
-        <w:numPr>
-          <w:ilvl w:val="0"/>
-          <w:numId w:val="1"/>
-        </w:numPr>
-      </w:pPr>
-      <w:r>
-        <w:rPr>
-          <w:rStyle w:val="Textoennegrita"/>
-        </w:rPr>
-        <w:t xml:space="preserve">Lee </w:t>
-      </w:r>
-      <w:proofErr w:type="spellStart"/>
-      <w:r>
-        <w:rPr>
-          <w:rStyle w:val="CdigoHTML"/>
-          <w:b/>
-          <w:bCs/>
-        </w:rPr>
-        <w:t>Authentication-Results</w:t>
-      </w:r>
-      <w:proofErr w:type="spellEnd"/>
-      <w:r>
-        <w:br/>
-        <w:t xml:space="preserve">Se llama a un </w:t>
-      </w:r>
-      <w:proofErr w:type="spellStart"/>
-      <w:r>
-        <w:t>parser</w:t>
-      </w:r>
-      <w:proofErr w:type="spellEnd"/>
-      <w:r>
-        <w:t xml:space="preserve"> tipo </w:t>
-      </w:r>
-      <w:proofErr w:type="spellStart"/>
-      <w:r>
-        <w:rPr>
-          <w:rStyle w:val="CdigoHTML"/>
-        </w:rPr>
-        <w:t>parse_authentication_</w:t>
-      </w:r>
-      <w:proofErr w:type="gramStart"/>
-      <w:r>
-        <w:rPr>
-          <w:rStyle w:val="CdigoHTML"/>
-        </w:rPr>
-        <w:t>results</w:t>
-      </w:r>
-      <w:proofErr w:type="spellEnd"/>
-      <w:r>
-        <w:rPr>
-          <w:rStyle w:val="CdigoHTML"/>
-        </w:rPr>
-        <w:t>(</w:t>
-      </w:r>
-      <w:proofErr w:type="spellStart"/>
-      <w:proofErr w:type="gramEnd"/>
-      <w:r>
-        <w:rPr>
-          <w:rStyle w:val="CdigoHTML"/>
-        </w:rPr>
-        <w:t>msg</w:t>
-      </w:r>
-      <w:proofErr w:type="spellEnd"/>
-      <w:r>
-        <w:rPr>
-          <w:rStyle w:val="CdigoHTML"/>
-        </w:rPr>
-        <w:t>)</w:t>
-      </w:r>
-      <w:r>
-        <w:t xml:space="preserve"> que trocea cada línea AR en pares clave=valor (ej. </w:t>
-      </w:r>
-      <w:proofErr w:type="spellStart"/>
-      <w:r>
-        <w:rPr>
-          <w:rStyle w:val="CdigoHTML"/>
-        </w:rPr>
-        <w:t>spf</w:t>
-      </w:r>
-      <w:proofErr w:type="spellEnd"/>
-      <w:r>
-        <w:rPr>
-          <w:rStyle w:val="CdigoHTML"/>
-        </w:rPr>
-        <w:t>=</w:t>
-      </w:r>
-      <w:proofErr w:type="spellStart"/>
-      <w:r>
-        <w:rPr>
-          <w:rStyle w:val="CdigoHTML"/>
-        </w:rPr>
-        <w:t>pass</w:t>
-      </w:r>
-      <w:proofErr w:type="spellEnd"/>
-      <w:r>
-        <w:t xml:space="preserve">, </w:t>
-      </w:r>
-      <w:proofErr w:type="spellStart"/>
-      <w:r>
-        <w:rPr>
-          <w:rStyle w:val="CdigoHTML"/>
-        </w:rPr>
-        <w:t>dmarc</w:t>
-      </w:r>
-      <w:proofErr w:type="spellEnd"/>
-      <w:r>
-        <w:rPr>
-          <w:rStyle w:val="CdigoHTML"/>
-        </w:rPr>
-        <w:t>=</w:t>
-      </w:r>
-      <w:proofErr w:type="spellStart"/>
-      <w:r>
-        <w:rPr>
-          <w:rStyle w:val="CdigoHTML"/>
-        </w:rPr>
-        <w:t>fail</w:t>
-      </w:r>
-      <w:proofErr w:type="spellEnd"/>
-      <w:r>
-        <w:t xml:space="preserve">, </w:t>
-      </w:r>
-      <w:proofErr w:type="spellStart"/>
-      <w:r>
-        <w:rPr>
-          <w:rStyle w:val="CdigoHTML"/>
-        </w:rPr>
-        <w:t>header.from</w:t>
-      </w:r>
-      <w:proofErr w:type="spellEnd"/>
-      <w:r>
-        <w:rPr>
-          <w:rStyle w:val="CdigoHTML"/>
-        </w:rPr>
-        <w:t>=…</w:t>
-      </w:r>
-      <w:r>
-        <w:t xml:space="preserve">). Esto nos permite </w:t>
-      </w:r>
-      <w:r>
-        <w:rPr>
-          <w:rStyle w:val="Textoennegrita"/>
-        </w:rPr>
-        <w:t>usar lo que ya calculó el MTA receptor</w:t>
-      </w:r>
-      <w:r>
-        <w:t xml:space="preserve"> sin tocar DNS (lo que encaja con </w:t>
-      </w:r>
-      <w:proofErr w:type="spellStart"/>
-      <w:r>
-        <w:t>Autopsy</w:t>
-      </w:r>
-      <w:proofErr w:type="spellEnd"/>
-      <w:r>
-        <w:t>/</w:t>
-      </w:r>
-      <w:proofErr w:type="spellStart"/>
-      <w:r>
-        <w:t>Jython</w:t>
-      </w:r>
-      <w:proofErr w:type="spellEnd"/>
-      <w:r>
-        <w:t xml:space="preserve"> offline).</w:t>
-      </w:r>
-    </w:p>
-    <w:p>
-      <w:pPr>
-        <w:pStyle w:val="NormalWeb"/>
-        <w:numPr>
-          <w:ilvl w:val="0"/>
-          <w:numId w:val="1"/>
-        </w:numPr>
-      </w:pPr>
-      <w:r>
-        <w:rPr>
-          <w:rStyle w:val="Textoennegrita"/>
-        </w:rPr>
-        <w:t>Evalúa SPF y DMARC</w:t>
-      </w:r>
-    </w:p>
-    <w:p>
-      <w:pPr>
-        <w:pStyle w:val="NormalWeb"/>
-        <w:numPr>
-          <w:ilvl w:val="0"/>
-          <w:numId w:val="2"/>
-        </w:numPr>
-      </w:pPr>
-      <w:r>
-        <w:rPr>
-          <w:rStyle w:val="Textoennegrita"/>
-        </w:rPr>
-        <w:t>SPF</w:t>
-      </w:r>
-      <w:r>
-        <w:t xml:space="preserve">: Busca </w:t>
-      </w:r>
-      <w:proofErr w:type="spellStart"/>
-      <w:r>
-        <w:rPr>
-          <w:rStyle w:val="CdigoHTML"/>
-        </w:rPr>
-        <w:t>spf</w:t>
-      </w:r>
-      <w:proofErr w:type="spellEnd"/>
-      <w:r>
-        <w:rPr>
-          <w:rStyle w:val="CdigoHTML"/>
-        </w:rPr>
-        <w:t>=…</w:t>
-      </w:r>
-      <w:r>
-        <w:t xml:space="preserve"> y, si existe, recoge también pistas (</w:t>
-      </w:r>
-      <w:proofErr w:type="spellStart"/>
-      <w:r>
-        <w:rPr>
-          <w:rStyle w:val="CdigoHTML"/>
-        </w:rPr>
-        <w:t>smtp.mailfrom</w:t>
-      </w:r>
-      <w:proofErr w:type="spellEnd"/>
-      <w:r>
-        <w:t xml:space="preserve">, </w:t>
-      </w:r>
-      <w:proofErr w:type="spellStart"/>
-      <w:r>
-        <w:rPr>
-          <w:rStyle w:val="CdigoHTML"/>
-        </w:rPr>
-        <w:t>smtp.client-ip</w:t>
-      </w:r>
-      <w:proofErr w:type="spellEnd"/>
-      <w:r>
-        <w:t xml:space="preserve">, </w:t>
-      </w:r>
-      <w:proofErr w:type="spellStart"/>
-      <w:r>
-        <w:rPr>
-          <w:rStyle w:val="CdigoHTML"/>
-        </w:rPr>
-        <w:t>smtp.helo</w:t>
-      </w:r>
-      <w:proofErr w:type="spellEnd"/>
-      <w:r>
-        <w:t xml:space="preserve">) y calcula </w:t>
-      </w:r>
-      <w:r>
-        <w:rPr>
-          <w:rStyle w:val="Textoennegrita"/>
-        </w:rPr>
-        <w:t>alineación organizativa</w:t>
-      </w:r>
-      <w:r>
-        <w:t xml:space="preserve"> </w:t>
-      </w:r>
-      <w:proofErr w:type="spellStart"/>
-      <w:r>
-        <w:t>SPF↔</w:t>
-      </w:r>
-      <w:r>
-        <w:rPr>
-          <w:rStyle w:val="CdigoHTML"/>
-        </w:rPr>
-        <w:t>From</w:t>
-      </w:r>
-      <w:proofErr w:type="spellEnd"/>
-      <w:r>
-        <w:rPr>
-          <w:rStyle w:val="CdigoHTML"/>
-        </w:rPr>
-        <w:t>:</w:t>
-      </w:r>
-      <w:r>
-        <w:t xml:space="preserve"> (si el dominio de MAIL FROM y </w:t>
-      </w:r>
-      <w:proofErr w:type="spellStart"/>
-      <w:r>
-        <w:rPr>
-          <w:rStyle w:val="CdigoHTML"/>
-        </w:rPr>
-        <w:t>From</w:t>
-      </w:r>
-      <w:proofErr w:type="spellEnd"/>
-      <w:r>
-        <w:rPr>
-          <w:rStyle w:val="CdigoHTML"/>
-        </w:rPr>
-        <w:t>:</w:t>
-      </w:r>
-      <w:r>
-        <w:t xml:space="preserve"> comparten </w:t>
-      </w:r>
-      <w:proofErr w:type="spellStart"/>
-      <w:r>
-        <w:rPr>
-          <w:rStyle w:val="nfasis"/>
-        </w:rPr>
-        <w:t>org-domain</w:t>
-      </w:r>
-      <w:proofErr w:type="spellEnd"/>
-      <w:r>
-        <w:t xml:space="preserve">). Tus </w:t>
-      </w:r>
-      <w:proofErr w:type="spellStart"/>
-      <w:r>
-        <w:t>helpers</w:t>
-      </w:r>
-      <w:proofErr w:type="spellEnd"/>
-      <w:r>
-        <w:t xml:space="preserve"> de dominio ya existen en el </w:t>
-      </w:r>
-      <w:proofErr w:type="spellStart"/>
-      <w:r>
-        <w:t>core</w:t>
-      </w:r>
-      <w:proofErr w:type="spellEnd"/>
-      <w:r>
-        <w:t xml:space="preserve"> (normalización, </w:t>
-      </w:r>
-      <w:proofErr w:type="spellStart"/>
-      <w:r>
-        <w:t>org-domain</w:t>
-      </w:r>
-      <w:proofErr w:type="spellEnd"/>
-      <w:r>
-        <w:t xml:space="preserve">, etc.). </w:t>
-      </w:r>
-    </w:p>
-    <w:p>
-      <w:pPr>
-        <w:pStyle w:val="NormalWeb"/>
-        <w:numPr>
-          <w:ilvl w:val="0"/>
-          <w:numId w:val="2"/>
-        </w:numPr>
-      </w:pPr>
-      <w:r>
-        <w:rPr>
-          <w:rStyle w:val="Textoennegrita"/>
-        </w:rPr>
-        <w:t>DMARC</w:t>
-      </w:r>
-      <w:r>
-        <w:t xml:space="preserve">: Busca </w:t>
-      </w:r>
-      <w:proofErr w:type="spellStart"/>
-      <w:r>
-        <w:rPr>
-          <w:rStyle w:val="CdigoHTML"/>
-        </w:rPr>
-        <w:t>dmarc</w:t>
-      </w:r>
-      <w:proofErr w:type="spellEnd"/>
-      <w:r>
-        <w:rPr>
-          <w:rStyle w:val="CdigoHTML"/>
-        </w:rPr>
-        <w:t>=…</w:t>
-      </w:r>
-      <w:r>
-        <w:t xml:space="preserve">, </w:t>
-      </w:r>
-      <w:proofErr w:type="spellStart"/>
-      <w:r>
-        <w:rPr>
-          <w:rStyle w:val="CdigoHTML"/>
-        </w:rPr>
-        <w:t>header.from</w:t>
-      </w:r>
-      <w:proofErr w:type="spellEnd"/>
-      <w:r>
-        <w:rPr>
-          <w:rStyle w:val="CdigoHTML"/>
-        </w:rPr>
-        <w:t>=…</w:t>
-      </w:r>
-      <w:r>
-        <w:t xml:space="preserve"> y política (</w:t>
-      </w:r>
-      <w:r>
-        <w:rPr>
-          <w:rStyle w:val="CdigoHTML"/>
-        </w:rPr>
-        <w:t>p=</w:t>
-      </w:r>
-      <w:r>
-        <w:t>/</w:t>
-      </w:r>
-      <w:proofErr w:type="spellStart"/>
-      <w:r>
-        <w:rPr>
-          <w:rStyle w:val="CdigoHTML"/>
-        </w:rPr>
-        <w:t>policy</w:t>
-      </w:r>
-      <w:proofErr w:type="spellEnd"/>
-      <w:r>
-        <w:rPr>
-          <w:rStyle w:val="CdigoHTML"/>
-        </w:rPr>
-        <w:t>=</w:t>
-      </w:r>
-      <w:r>
-        <w:t xml:space="preserve">). Si </w:t>
-      </w:r>
-      <w:proofErr w:type="spellStart"/>
-      <w:r>
-        <w:rPr>
-          <w:rStyle w:val="CdigoHTML"/>
-        </w:rPr>
-        <w:t>dmarc</w:t>
-      </w:r>
-      <w:proofErr w:type="spellEnd"/>
-      <w:r>
-        <w:rPr>
-          <w:rStyle w:val="CdigoHTML"/>
-        </w:rPr>
-        <w:t>=</w:t>
-      </w:r>
-      <w:proofErr w:type="spellStart"/>
-      <w:r>
-        <w:rPr>
-          <w:rStyle w:val="CdigoHTML"/>
-        </w:rPr>
-        <w:t>pass</w:t>
-      </w:r>
-      <w:proofErr w:type="spellEnd"/>
-      <w:r>
-        <w:t xml:space="preserve">, inferimos que </w:t>
-      </w:r>
-      <w:r>
-        <w:rPr>
-          <w:rStyle w:val="Textoennegrita"/>
-        </w:rPr>
-        <w:t>o SPF o DKIM alineó</w:t>
-      </w:r>
-      <w:r>
-        <w:t xml:space="preserve"> (es el espíritu de DMARC).</w:t>
-      </w:r>
-    </w:p>
-    <w:p>
-      <w:pPr>
-        <w:pStyle w:val="NormalWeb"/>
-        <w:numPr>
-          <w:ilvl w:val="0"/>
-          <w:numId w:val="3"/>
-        </w:numPr>
-      </w:pPr>
-      <w:r>
-        <w:rPr>
-          <w:rStyle w:val="Textoennegrita"/>
-        </w:rPr>
-        <w:lastRenderedPageBreak/>
-        <w:t>Analiza ARC</w:t>
-      </w:r>
-      <w:r>
-        <w:br/>
-        <w:t xml:space="preserve">Recolecta </w:t>
-      </w:r>
-      <w:r>
-        <w:rPr>
-          <w:rStyle w:val="CdigoHTML"/>
-        </w:rPr>
-        <w:t>ARC-</w:t>
-      </w:r>
-      <w:proofErr w:type="spellStart"/>
-      <w:r>
-        <w:rPr>
-          <w:rStyle w:val="CdigoHTML"/>
-        </w:rPr>
-        <w:t>Seal</w:t>
-      </w:r>
-      <w:proofErr w:type="spellEnd"/>
-      <w:r>
-        <w:t xml:space="preserve">, </w:t>
-      </w:r>
-      <w:r>
-        <w:rPr>
-          <w:rStyle w:val="CdigoHTML"/>
-        </w:rPr>
-        <w:t>ARC-</w:t>
-      </w:r>
-      <w:proofErr w:type="spellStart"/>
-      <w:r>
-        <w:rPr>
-          <w:rStyle w:val="CdigoHTML"/>
-        </w:rPr>
-        <w:t>Message</w:t>
-      </w:r>
-      <w:proofErr w:type="spellEnd"/>
-      <w:r>
-        <w:rPr>
-          <w:rStyle w:val="CdigoHTML"/>
-        </w:rPr>
-        <w:t>-</w:t>
-      </w:r>
-      <w:proofErr w:type="spellStart"/>
-      <w:r>
-        <w:rPr>
-          <w:rStyle w:val="CdigoHTML"/>
-        </w:rPr>
-        <w:t>Signature</w:t>
-      </w:r>
-      <w:proofErr w:type="spellEnd"/>
-      <w:r>
-        <w:t xml:space="preserve"> y </w:t>
-      </w:r>
-      <w:r>
-        <w:rPr>
-          <w:rStyle w:val="CdigoHTML"/>
-        </w:rPr>
-        <w:t>ARC-</w:t>
-      </w:r>
-      <w:proofErr w:type="spellStart"/>
-      <w:r>
-        <w:rPr>
-          <w:rStyle w:val="CdigoHTML"/>
-        </w:rPr>
-        <w:t>Authentication</w:t>
-      </w:r>
-      <w:proofErr w:type="spellEnd"/>
-      <w:r>
-        <w:rPr>
-          <w:rStyle w:val="CdigoHTML"/>
-        </w:rPr>
-        <w:t>-</w:t>
-      </w:r>
-      <w:proofErr w:type="spellStart"/>
-      <w:r>
-        <w:rPr>
-          <w:rStyle w:val="CdigoHTML"/>
-        </w:rPr>
-        <w:t>Results</w:t>
-      </w:r>
-      <w:proofErr w:type="spellEnd"/>
-      <w:r>
-        <w:t xml:space="preserve">. Extrae los índices </w:t>
-      </w:r>
-      <w:r>
-        <w:rPr>
-          <w:rStyle w:val="CdigoHTML"/>
-        </w:rPr>
-        <w:t>i=</w:t>
-      </w:r>
-      <w:r>
-        <w:t xml:space="preserve">, comprueba </w:t>
-      </w:r>
-      <w:r>
-        <w:rPr>
-          <w:rStyle w:val="Textoennegrita"/>
-        </w:rPr>
-        <w:t>completitud</w:t>
-      </w:r>
-      <w:r>
-        <w:t xml:space="preserve"> básica (1</w:t>
-      </w:r>
-      <w:proofErr w:type="gramStart"/>
-      <w:r>
-        <w:t>..N</w:t>
-      </w:r>
-      <w:proofErr w:type="gramEnd"/>
-      <w:r>
-        <w:t xml:space="preserve"> consecutivos presentes en las tres familias) y recoge </w:t>
-      </w:r>
-      <w:proofErr w:type="spellStart"/>
-      <w:r>
-        <w:rPr>
-          <w:rStyle w:val="CdigoHTML"/>
-        </w:rPr>
-        <w:t>cv</w:t>
-      </w:r>
-      <w:proofErr w:type="spellEnd"/>
-      <w:r>
-        <w:rPr>
-          <w:rStyle w:val="CdigoHTML"/>
-        </w:rPr>
-        <w:t>=</w:t>
-      </w:r>
-      <w:r>
-        <w:t xml:space="preserve"> del </w:t>
-      </w:r>
-      <w:r>
-        <w:rPr>
-          <w:rStyle w:val="Textoennegrita"/>
-        </w:rPr>
-        <w:t>último</w:t>
-      </w:r>
-      <w:r>
-        <w:t xml:space="preserve"> </w:t>
-      </w:r>
-      <w:r>
-        <w:rPr>
-          <w:rStyle w:val="CdigoHTML"/>
-        </w:rPr>
-        <w:t>ARC-</w:t>
-      </w:r>
-      <w:proofErr w:type="spellStart"/>
-      <w:r>
-        <w:rPr>
-          <w:rStyle w:val="CdigoHTML"/>
-        </w:rPr>
-        <w:t>Seal</w:t>
-      </w:r>
-      <w:proofErr w:type="spellEnd"/>
-      <w:r>
-        <w:t xml:space="preserve"> (si </w:t>
-      </w:r>
-      <w:proofErr w:type="spellStart"/>
-      <w:r>
-        <w:rPr>
-          <w:rStyle w:val="CdigoHTML"/>
-        </w:rPr>
-        <w:t>cv</w:t>
-      </w:r>
-      <w:proofErr w:type="spellEnd"/>
-      <w:r>
-        <w:rPr>
-          <w:rStyle w:val="CdigoHTML"/>
-        </w:rPr>
-        <w:t>=</w:t>
-      </w:r>
-      <w:proofErr w:type="spellStart"/>
-      <w:r>
-        <w:rPr>
-          <w:rStyle w:val="CdigoHTML"/>
-        </w:rPr>
-        <w:t>fail</w:t>
-      </w:r>
-      <w:proofErr w:type="spellEnd"/>
-      <w:r>
-        <w:t>, es una señal fuerte de cadena rota en reenvíos/listas).</w:t>
-      </w:r>
-    </w:p>
-    <w:p>
-      <w:pPr>
-        <w:pStyle w:val="NormalWeb"/>
-        <w:numPr>
-          <w:ilvl w:val="0"/>
-          <w:numId w:val="3"/>
-        </w:numPr>
-        <w:pBdr>
-          <w:bottom w:val="single" w:sz="6" w:space="1" w:color="auto"/>
-        </w:pBdr>
-      </w:pPr>
-      <w:r>
-        <w:rPr>
-          <w:rStyle w:val="Textoennegrita"/>
-        </w:rPr>
-        <w:t>Resume y puntúa</w:t>
-      </w:r>
-      <w:r>
-        <w:br/>
-        <w:t xml:space="preserve">Genera un texto compacto + </w:t>
-      </w:r>
-      <w:r>
-        <w:rPr>
-          <w:rStyle w:val="Textoennegrita"/>
-        </w:rPr>
-        <w:t>score</w:t>
-      </w:r>
-      <w:r>
-        <w:t xml:space="preserve"> (más alto = más sospecha) con reglas conservadoras: </w:t>
-      </w:r>
-      <w:r>
-        <w:rPr>
-          <w:rStyle w:val="CdigoHTML"/>
-        </w:rPr>
-        <w:t>SPF=</w:t>
-      </w:r>
-      <w:proofErr w:type="spellStart"/>
-      <w:r>
-        <w:rPr>
-          <w:rStyle w:val="CdigoHTML"/>
-        </w:rPr>
-        <w:t>fail</w:t>
-      </w:r>
-      <w:proofErr w:type="spellEnd"/>
-      <w:r>
-        <w:rPr>
-          <w:rStyle w:val="CdigoHTML"/>
-        </w:rPr>
-        <w:t>/</w:t>
-      </w:r>
-      <w:proofErr w:type="spellStart"/>
-      <w:r>
-        <w:rPr>
-          <w:rStyle w:val="CdigoHTML"/>
-        </w:rPr>
-        <w:t>permerror</w:t>
-      </w:r>
-      <w:proofErr w:type="spellEnd"/>
-      <w:r>
-        <w:t xml:space="preserve"> suma; </w:t>
-      </w:r>
-      <w:r>
-        <w:rPr>
-          <w:rStyle w:val="CdigoHTML"/>
-        </w:rPr>
-        <w:t>DMARC=</w:t>
-      </w:r>
-      <w:proofErr w:type="spellStart"/>
-      <w:r>
-        <w:rPr>
-          <w:rStyle w:val="CdigoHTML"/>
-        </w:rPr>
-        <w:t>fail</w:t>
-      </w:r>
-      <w:proofErr w:type="spellEnd"/>
-      <w:r>
-        <w:t xml:space="preserve"> suma más; </w:t>
-      </w:r>
-      <w:r>
-        <w:rPr>
-          <w:rStyle w:val="CdigoHTML"/>
-        </w:rPr>
-        <w:t>ARC</w:t>
-      </w:r>
-      <w:r>
-        <w:t xml:space="preserve"> con </w:t>
-      </w:r>
-      <w:proofErr w:type="spellStart"/>
-      <w:r>
-        <w:rPr>
-          <w:rStyle w:val="CdigoHTML"/>
-        </w:rPr>
-        <w:t>cv</w:t>
-      </w:r>
-      <w:proofErr w:type="spellEnd"/>
-      <w:r>
-        <w:rPr>
-          <w:rStyle w:val="CdigoHTML"/>
-        </w:rPr>
-        <w:t>=</w:t>
-      </w:r>
-      <w:proofErr w:type="spellStart"/>
-      <w:r>
-        <w:rPr>
-          <w:rStyle w:val="CdigoHTML"/>
-        </w:rPr>
-        <w:t>fail</w:t>
-      </w:r>
-      <w:proofErr w:type="spellEnd"/>
-      <w:r>
-        <w:t xml:space="preserve"> suma; además avisa si </w:t>
-      </w:r>
-      <w:r>
-        <w:rPr>
-          <w:rStyle w:val="CdigoHTML"/>
-        </w:rPr>
-        <w:t>SPF=</w:t>
-      </w:r>
-      <w:proofErr w:type="spellStart"/>
-      <w:r>
-        <w:rPr>
-          <w:rStyle w:val="CdigoHTML"/>
-        </w:rPr>
-        <w:t>pass</w:t>
-      </w:r>
-      <w:proofErr w:type="spellEnd"/>
-      <w:r>
-        <w:t xml:space="preserve"> </w:t>
-      </w:r>
-      <w:r>
-        <w:rPr>
-          <w:rStyle w:val="Textoennegrita"/>
-        </w:rPr>
-        <w:t>pero no alinea</w:t>
-      </w:r>
-      <w:r>
-        <w:t xml:space="preserve"> con </w:t>
-      </w:r>
-      <w:proofErr w:type="spellStart"/>
-      <w:r>
-        <w:rPr>
-          <w:rStyle w:val="CdigoHTML"/>
-        </w:rPr>
-        <w:t>From</w:t>
-      </w:r>
-      <w:proofErr w:type="spellEnd"/>
-      <w:r>
-        <w:rPr>
-          <w:rStyle w:val="CdigoHTML"/>
-        </w:rPr>
-        <w:t>:</w:t>
-      </w:r>
-      <w:r>
-        <w:t xml:space="preserve"> (no serviría para DMARC). Todo eso se publica como </w:t>
-      </w:r>
-      <w:proofErr w:type="spellStart"/>
-      <w:r>
-        <w:rPr>
-          <w:rStyle w:val="Textoennegrita"/>
-        </w:rPr>
-        <w:t>Interesting</w:t>
-      </w:r>
-      <w:proofErr w:type="spellEnd"/>
-      <w:r>
-        <w:rPr>
-          <w:rStyle w:val="Textoennegrita"/>
-        </w:rPr>
-        <w:t xml:space="preserve"> </w:t>
-      </w:r>
-      <w:proofErr w:type="spellStart"/>
-      <w:r>
-        <w:rPr>
-          <w:rStyle w:val="Textoennegrita"/>
-        </w:rPr>
-        <w:t>File</w:t>
-      </w:r>
-      <w:proofErr w:type="spellEnd"/>
-      <w:r>
-        <w:rPr>
-          <w:rStyle w:val="Textoennegrita"/>
-        </w:rPr>
-        <w:t xml:space="preserve"> Hit</w:t>
-      </w:r>
-      <w:r>
-        <w:t xml:space="preserve"> en el </w:t>
-      </w:r>
-      <w:proofErr w:type="spellStart"/>
-      <w:r>
-        <w:t>Blackboard</w:t>
-      </w:r>
-      <w:proofErr w:type="spellEnd"/>
-      <w:r>
-        <w:t>, como haces en X-</w:t>
-      </w:r>
-      <w:proofErr w:type="spellStart"/>
-      <w:r>
-        <w:t>Headers</w:t>
-      </w:r>
-      <w:proofErr w:type="spellEnd"/>
-      <w:r>
-        <w:t>.</w:t>
-      </w:r>
-    </w:p>
-    <w:p>
-      <w:pPr>
-        <w:pStyle w:val="Ttulo1"/>
-      </w:pPr>
-      <w:r>
         <w:t>Decisiones de diseño y estándares seguidos</w:t>
       </w:r>
     </w:p>
@@ -2283,6 +1299,7 @@
         <w:rPr>
           <w:rStyle w:val="Textoennegrita"/>
         </w:rPr>
+        <w:lastRenderedPageBreak/>
         <w:t>Resiliencia</w:t>
       </w:r>
       <w:proofErr w:type="spellEnd"/>
@@ -2451,7 +1468,6 @@
         <w:pStyle w:val="Ttulo3"/>
       </w:pPr>
       <w:r>
-        <w:lastRenderedPageBreak/>
         <w:t xml:space="preserve"> Cómo funciona</w:t>
       </w:r>
     </w:p>
@@ -2492,21 +1508,7 @@
         <w:rPr>
           <w:rStyle w:val="hljs-string"/>
         </w:rPr>
-        <w:t>"v=spf1 ip4:192.0.2.0/24 include</w:t>
-      </w:r>
-      <w:proofErr w:type="gramStart"/>
-      <w:r>
-        <w:rPr>
-          <w:rStyle w:val="hljs-string"/>
-        </w:rPr>
-        <w:t>:_</w:t>
-      </w:r>
-      <w:proofErr w:type="gramEnd"/>
-      <w:r>
-        <w:rPr>
-          <w:rStyle w:val="hljs-string"/>
-        </w:rPr>
-        <w:t>spf.google.com -</w:t>
+        <w:t>"v=spf1 ip4:192.0.2.0/24 include:_spf.google.com -</w:t>
       </w:r>
       <w:proofErr w:type="spellStart"/>
       <w:r>
@@ -2728,6 +1730,9 @@
           <w:ilvl w:val="0"/>
           <w:numId w:val="6"/>
         </w:numPr>
+        <w:pBdr>
+          <w:bottom w:val="single" w:sz="6" w:space="1" w:color="auto"/>
+        </w:pBdr>
       </w:pPr>
       <w:r>
         <w:t xml:space="preserve">Fácil de romper si hay </w:t>
@@ -2740,6 +1745,1136 @@
       </w:r>
       <w:r>
         <w:t xml:space="preserve"> (el nuevo servidor no está en la lista autorizada).</w:t>
+      </w:r>
+    </w:p>
+    <w:p>
+      <w:pPr>
+        <w:pStyle w:val="Ttulo2"/>
+      </w:pPr>
+      <w:r>
+        <w:t>DKIM (</w:t>
+      </w:r>
+      <w:proofErr w:type="spellStart"/>
+      <w:r>
+        <w:t>DomainKeys</w:t>
+      </w:r>
+      <w:proofErr w:type="spellEnd"/>
+      <w:r>
+        <w:t xml:space="preserve"> </w:t>
+      </w:r>
+      <w:proofErr w:type="spellStart"/>
+      <w:r>
+        <w:t>Identified</w:t>
+      </w:r>
+      <w:proofErr w:type="spellEnd"/>
+      <w:r>
+        <w:t xml:space="preserve"> Mail)</w:t>
+      </w:r>
+    </w:p>
+    <w:p>
+      <w:pPr>
+        <w:pStyle w:val="Ttulo3"/>
+      </w:pPr>
+      <w:r>
+        <w:t>Qué es</w:t>
+      </w:r>
+    </w:p>
+    <w:p>
+      <w:pPr>
+        <w:pStyle w:val="NormalWeb"/>
+        <w:spacing w:before="0" w:beforeAutospacing="0"/>
+      </w:pPr>
+      <w:r>
+        <w:t xml:space="preserve">DKIM garantiza la </w:t>
+      </w:r>
+      <w:r>
+        <w:rPr>
+          <w:rStyle w:val="Textoennegrita"/>
+        </w:rPr>
+        <w:t>integridad del mensaje y la autenticidad del dominio firmante</w:t>
+      </w:r>
+      <w:r>
+        <w:t>.</w:t>
+      </w:r>
+      <w:r>
+        <w:br/>
+        <w:t xml:space="preserve">Lo hace mediante </w:t>
+      </w:r>
+      <w:r>
+        <w:rPr>
+          <w:rStyle w:val="Textoennegrita"/>
+        </w:rPr>
+        <w:t>una firma criptográfica</w:t>
+      </w:r>
+      <w:r>
+        <w:t xml:space="preserve"> en las cabeceras del correo.</w:t>
+      </w:r>
+    </w:p>
+    <w:p>
+      <w:pPr>
+        <w:pStyle w:val="Ttulo3"/>
+      </w:pPr>
+      <w:r>
+        <w:t xml:space="preserve"> Cómo funciona</w:t>
+      </w:r>
+    </w:p>
+    <w:p>
+      <w:pPr>
+        <w:pStyle w:val="NormalWeb"/>
+        <w:numPr>
+          <w:ilvl w:val="0"/>
+          <w:numId w:val="7"/>
+        </w:numPr>
+        <w:spacing w:before="0" w:beforeAutospacing="0"/>
+      </w:pPr>
+      <w:r>
+        <w:t>El servidor saliente del dominio añade una cabecera DKIM, por ejemplo:</w:t>
+      </w:r>
+    </w:p>
+    <w:p>
+      <w:pPr>
+        <w:pStyle w:val="HTMLconformatoprevio"/>
+        <w:numPr>
+          <w:ilvl w:val="0"/>
+          <w:numId w:val="7"/>
+        </w:numPr>
+        <w:tabs>
+          <w:tab w:val="clear" w:pos="720"/>
+        </w:tabs>
+        <w:rPr>
+          <w:rStyle w:val="CdigoHTML"/>
+          <w:rFonts w:eastAsiaTheme="majorEastAsia"/>
+        </w:rPr>
+      </w:pPr>
+      <w:r>
+        <w:rPr>
+          <w:rStyle w:val="hljs-section"/>
+        </w:rPr>
+        <w:t>DKIM-</w:t>
+      </w:r>
+      <w:proofErr w:type="spellStart"/>
+      <w:r>
+        <w:rPr>
+          <w:rStyle w:val="hljs-section"/>
+        </w:rPr>
+        <w:t>Signature</w:t>
+      </w:r>
+      <w:proofErr w:type="spellEnd"/>
+      <w:r>
+        <w:rPr>
+          <w:rStyle w:val="hljs-section"/>
+        </w:rPr>
+        <w:t xml:space="preserve">: v=1; a=rsa-sha256; d=empresa.com; s=mail; </w:t>
+      </w:r>
+      <w:proofErr w:type="spellStart"/>
+      <w:r>
+        <w:rPr>
+          <w:rStyle w:val="hljs-section"/>
+        </w:rPr>
+        <w:t>bh</w:t>
+      </w:r>
+      <w:proofErr w:type="spellEnd"/>
+      <w:r>
+        <w:rPr>
+          <w:rStyle w:val="hljs-section"/>
+        </w:rPr>
+        <w:t>=abc123...; b=xyz456...</w:t>
+      </w:r>
+    </w:p>
+    <w:p>
+      <w:pPr>
+        <w:pStyle w:val="NormalWeb"/>
+        <w:numPr>
+          <w:ilvl w:val="1"/>
+          <w:numId w:val="7"/>
+        </w:numPr>
+      </w:pPr>
+      <w:r>
+        <w:rPr>
+          <w:rStyle w:val="CdigoHTML"/>
+          <w:rFonts w:eastAsiaTheme="majorEastAsia"/>
+        </w:rPr>
+        <w:t>d=</w:t>
+      </w:r>
+      <w:r>
+        <w:t xml:space="preserve"> → dominio firmante</w:t>
+      </w:r>
+    </w:p>
+    <w:p>
+      <w:pPr>
+        <w:pStyle w:val="NormalWeb"/>
+        <w:numPr>
+          <w:ilvl w:val="1"/>
+          <w:numId w:val="7"/>
+        </w:numPr>
+      </w:pPr>
+      <w:r>
+        <w:rPr>
+          <w:rStyle w:val="CdigoHTML"/>
+          <w:rFonts w:eastAsiaTheme="majorEastAsia"/>
+        </w:rPr>
+        <w:t>s=</w:t>
+      </w:r>
+      <w:r>
+        <w:t xml:space="preserve"> → selector (para buscar la clave pública en DNS)</w:t>
+      </w:r>
+    </w:p>
+    <w:p>
+      <w:pPr>
+        <w:pStyle w:val="NormalWeb"/>
+        <w:numPr>
+          <w:ilvl w:val="0"/>
+          <w:numId w:val="7"/>
+        </w:numPr>
+      </w:pPr>
+      <w:r>
+        <w:t>En DNS, el dominio publica la clave pública:</w:t>
+      </w:r>
+    </w:p>
+    <w:p>
+      <w:pPr>
+        <w:pStyle w:val="HTMLconformatoprevio"/>
+        <w:numPr>
+          <w:ilvl w:val="0"/>
+          <w:numId w:val="7"/>
+        </w:numPr>
+        <w:tabs>
+          <w:tab w:val="clear" w:pos="720"/>
+        </w:tabs>
+        <w:rPr>
+          <w:rStyle w:val="CdigoHTML"/>
+          <w:rFonts w:eastAsiaTheme="majorEastAsia"/>
+        </w:rPr>
+      </w:pPr>
+      <w:r>
+        <w:rPr>
+          <w:rStyle w:val="CdigoHTML"/>
+          <w:rFonts w:eastAsiaTheme="majorEastAsia"/>
+        </w:rPr>
+        <w:t xml:space="preserve">mail._domainkey.empresa.com. TXT </w:t>
+      </w:r>
+      <w:r>
+        <w:rPr>
+          <w:rStyle w:val="hljs-string"/>
+        </w:rPr>
+        <w:t>"v=DKIM1; k=</w:t>
+      </w:r>
+      <w:proofErr w:type="spellStart"/>
+      <w:r>
+        <w:rPr>
+          <w:rStyle w:val="hljs-string"/>
+        </w:rPr>
+        <w:t>rsa</w:t>
+      </w:r>
+      <w:proofErr w:type="spellEnd"/>
+      <w:r>
+        <w:rPr>
+          <w:rStyle w:val="hljs-string"/>
+        </w:rPr>
+        <w:t>; p=MIGfMA0G..."</w:t>
+      </w:r>
+    </w:p>
+    <w:p>
+      <w:pPr>
+        <w:pStyle w:val="NormalWeb"/>
+        <w:numPr>
+          <w:ilvl w:val="0"/>
+          <w:numId w:val="7"/>
+        </w:numPr>
+      </w:pPr>
+      <w:r>
+        <w:t xml:space="preserve">El receptor usa esa clave para </w:t>
+      </w:r>
+      <w:r>
+        <w:rPr>
+          <w:rStyle w:val="Textoennegrita"/>
+        </w:rPr>
+        <w:t>verificar la firma</w:t>
+      </w:r>
+      <w:r>
+        <w:t xml:space="preserve"> y asegurarse de que:</w:t>
+      </w:r>
+    </w:p>
+    <w:p>
+      <w:pPr>
+        <w:pStyle w:val="NormalWeb"/>
+        <w:numPr>
+          <w:ilvl w:val="1"/>
+          <w:numId w:val="7"/>
+        </w:numPr>
+      </w:pPr>
+      <w:r>
+        <w:t>El mensaje no se ha modificado.</w:t>
+      </w:r>
+    </w:p>
+    <w:p>
+      <w:pPr>
+        <w:pStyle w:val="NormalWeb"/>
+        <w:numPr>
+          <w:ilvl w:val="1"/>
+          <w:numId w:val="7"/>
+        </w:numPr>
+      </w:pPr>
+      <w:r>
+        <w:t xml:space="preserve">Realmente fue firmado por alguien autorizado dentro del dominio </w:t>
+      </w:r>
+      <w:r>
+        <w:rPr>
+          <w:rStyle w:val="CdigoHTML"/>
+          <w:rFonts w:eastAsiaTheme="majorEastAsia"/>
+        </w:rPr>
+        <w:t>empresa.com</w:t>
+      </w:r>
+      <w:r>
+        <w:t>.</w:t>
+      </w:r>
+    </w:p>
+    <w:p>
+      <w:pPr>
+        <w:pStyle w:val="Ttulo3"/>
+      </w:pPr>
+      <w:r>
+        <w:lastRenderedPageBreak/>
+        <w:t>Limitaciones</w:t>
+      </w:r>
+    </w:p>
+    <w:p>
+      <w:pPr>
+        <w:pStyle w:val="NormalWeb"/>
+        <w:numPr>
+          <w:ilvl w:val="0"/>
+          <w:numId w:val="8"/>
+        </w:numPr>
+        <w:spacing w:before="0" w:beforeAutospacing="0"/>
+      </w:pPr>
+      <w:r>
+        <w:t xml:space="preserve">No valida quién envió el correo, solo que fue </w:t>
+      </w:r>
+      <w:r>
+        <w:rPr>
+          <w:rStyle w:val="Textoennegrita"/>
+        </w:rPr>
+        <w:t>firmado por el dominio declarado</w:t>
+      </w:r>
+      <w:r>
+        <w:t>.</w:t>
+      </w:r>
+    </w:p>
+    <w:p>
+      <w:pPr>
+        <w:pStyle w:val="NormalWeb"/>
+        <w:numPr>
+          <w:ilvl w:val="0"/>
+          <w:numId w:val="8"/>
+        </w:numPr>
+        <w:pBdr>
+          <w:bottom w:val="single" w:sz="6" w:space="1" w:color="auto"/>
+        </w:pBdr>
+      </w:pPr>
+      <w:r>
+        <w:t xml:space="preserve">Puede romperse si un servidor intermediario </w:t>
+      </w:r>
+      <w:r>
+        <w:rPr>
+          <w:rStyle w:val="Textoennegrita"/>
+        </w:rPr>
+        <w:t>modifica el mensaje</w:t>
+      </w:r>
+      <w:r>
+        <w:t xml:space="preserve"> (ej. al añadir banners).</w:t>
+      </w:r>
+    </w:p>
+    <w:p>
+      <w:pPr>
+        <w:pStyle w:val="Ttulo2"/>
+      </w:pPr>
+      <w:r>
+        <w:t>DMARC (</w:t>
+      </w:r>
+      <w:proofErr w:type="spellStart"/>
+      <w:r>
+        <w:t>Domain-based</w:t>
+      </w:r>
+      <w:proofErr w:type="spellEnd"/>
+      <w:r>
+        <w:t xml:space="preserve"> </w:t>
+      </w:r>
+      <w:proofErr w:type="spellStart"/>
+      <w:r>
+        <w:t>Message</w:t>
+      </w:r>
+      <w:proofErr w:type="spellEnd"/>
+      <w:r>
+        <w:t xml:space="preserve"> </w:t>
+      </w:r>
+      <w:proofErr w:type="spellStart"/>
+      <w:r>
+        <w:t>Authentication</w:t>
+      </w:r>
+      <w:proofErr w:type="spellEnd"/>
+      <w:r>
+        <w:t xml:space="preserve">, </w:t>
+      </w:r>
+      <w:proofErr w:type="spellStart"/>
+      <w:r>
+        <w:t>Reporting</w:t>
+      </w:r>
+      <w:proofErr w:type="spellEnd"/>
+      <w:r>
+        <w:t xml:space="preserve"> &amp; </w:t>
+      </w:r>
+      <w:proofErr w:type="spellStart"/>
+      <w:r>
+        <w:t>Conformance</w:t>
+      </w:r>
+      <w:proofErr w:type="spellEnd"/>
+      <w:r>
+        <w:t>)</w:t>
+      </w:r>
+    </w:p>
+    <w:p>
+      <w:pPr>
+        <w:pStyle w:val="Ttulo3"/>
+      </w:pPr>
+      <w:r>
+        <w:t>Qué es</w:t>
+      </w:r>
+    </w:p>
+    <w:p>
+      <w:pPr>
+        <w:pStyle w:val="NormalWeb"/>
+        <w:spacing w:before="0" w:beforeAutospacing="0"/>
+      </w:pPr>
+      <w:r>
+        <w:t xml:space="preserve">DMARC combina </w:t>
+      </w:r>
+      <w:r>
+        <w:rPr>
+          <w:rStyle w:val="Textoennegrita"/>
+        </w:rPr>
+        <w:t>SPF + DKIM</w:t>
+      </w:r>
+      <w:r>
+        <w:t xml:space="preserve"> y define una </w:t>
+      </w:r>
+      <w:r>
+        <w:rPr>
+          <w:rStyle w:val="Textoennegrita"/>
+        </w:rPr>
+        <w:t>política global del dominio</w:t>
+      </w:r>
+      <w:r>
+        <w:t>:</w:t>
+      </w:r>
+      <w:r>
+        <w:br/>
+        <w:t xml:space="preserve">qué hacer si un correo </w:t>
+      </w:r>
+      <w:r>
+        <w:rPr>
+          <w:rStyle w:val="Textoennegrita"/>
+        </w:rPr>
+        <w:t>falla la autenticación</w:t>
+      </w:r>
+      <w:r>
+        <w:t xml:space="preserve"> y cómo notificarlo.</w:t>
+      </w:r>
+    </w:p>
+    <w:p>
+      <w:pPr>
+        <w:pStyle w:val="Ttulo3"/>
+      </w:pPr>
+      <w:r>
+        <w:t>Cómo funciona</w:t>
+      </w:r>
+    </w:p>
+    <w:p>
+      <w:pPr>
+        <w:pStyle w:val="NormalWeb"/>
+        <w:numPr>
+          <w:ilvl w:val="0"/>
+          <w:numId w:val="9"/>
+        </w:numPr>
+        <w:spacing w:before="0" w:beforeAutospacing="0"/>
+      </w:pPr>
+      <w:r>
+        <w:t>El dominio publica un registro DNS como este:</w:t>
+      </w:r>
+    </w:p>
+    <w:p>
+      <w:pPr>
+        <w:pStyle w:val="HTMLconformatoprevio"/>
+        <w:ind w:left="360"/>
+        <w:rPr>
+          <w:rStyle w:val="CdigoHTML"/>
+          <w:rFonts w:eastAsiaTheme="majorEastAsia"/>
+        </w:rPr>
+      </w:pPr>
+      <w:r>
+        <w:rPr>
+          <w:rStyle w:val="CdigoHTML"/>
+          <w:rFonts w:eastAsiaTheme="majorEastAsia"/>
+        </w:rPr>
+        <w:t xml:space="preserve">_dmarc.empresa.com. TXT </w:t>
+      </w:r>
+      <w:r>
+        <w:rPr>
+          <w:rStyle w:val="hljs-string"/>
+        </w:rPr>
+        <w:t>"v=DMARC1; p=</w:t>
+      </w:r>
+      <w:proofErr w:type="spellStart"/>
+      <w:r>
+        <w:rPr>
+          <w:rStyle w:val="hljs-string"/>
+        </w:rPr>
+        <w:t>reject</w:t>
+      </w:r>
+      <w:proofErr w:type="spellEnd"/>
+      <w:r>
+        <w:rPr>
+          <w:rStyle w:val="hljs-string"/>
+        </w:rPr>
+        <w:t xml:space="preserve">; </w:t>
+      </w:r>
+      <w:proofErr w:type="spellStart"/>
+      <w:r>
+        <w:rPr>
+          <w:rStyle w:val="hljs-string"/>
+        </w:rPr>
+        <w:t>rua</w:t>
+      </w:r>
+      <w:proofErr w:type="spellEnd"/>
+      <w:r>
+        <w:rPr>
+          <w:rStyle w:val="hljs-string"/>
+        </w:rPr>
+        <w:t xml:space="preserve">=mailto:dmarc@empresa.com; </w:t>
+      </w:r>
+      <w:proofErr w:type="spellStart"/>
+      <w:r>
+        <w:rPr>
+          <w:rStyle w:val="hljs-string"/>
+        </w:rPr>
+        <w:t>adkim</w:t>
+      </w:r>
+      <w:proofErr w:type="spellEnd"/>
+      <w:r>
+        <w:rPr>
+          <w:rStyle w:val="hljs-string"/>
+        </w:rPr>
+        <w:t xml:space="preserve">=s; </w:t>
+      </w:r>
+      <w:proofErr w:type="spellStart"/>
+      <w:r>
+        <w:rPr>
+          <w:rStyle w:val="hljs-string"/>
+        </w:rPr>
+        <w:t>aspf</w:t>
+      </w:r>
+      <w:proofErr w:type="spellEnd"/>
+      <w:r>
+        <w:rPr>
+          <w:rStyle w:val="hljs-string"/>
+        </w:rPr>
+        <w:t>=s"</w:t>
+      </w:r>
+    </w:p>
+    <w:p>
+      <w:pPr>
+        <w:pStyle w:val="NormalWeb"/>
+        <w:numPr>
+          <w:ilvl w:val="1"/>
+          <w:numId w:val="9"/>
+        </w:numPr>
+        <w:spacing w:before="0" w:beforeAutospacing="0"/>
+      </w:pPr>
+      <w:r>
+        <w:rPr>
+          <w:rStyle w:val="CdigoHTML"/>
+          <w:rFonts w:eastAsiaTheme="majorEastAsia"/>
+        </w:rPr>
+        <w:t>p=</w:t>
+      </w:r>
+      <w:r>
+        <w:t xml:space="preserve"> → política:</w:t>
+      </w:r>
+    </w:p>
+    <w:p>
+      <w:pPr>
+        <w:pStyle w:val="NormalWeb"/>
+        <w:numPr>
+          <w:ilvl w:val="2"/>
+          <w:numId w:val="9"/>
+        </w:numPr>
+      </w:pPr>
+      <w:proofErr w:type="spellStart"/>
+      <w:r>
+        <w:rPr>
+          <w:rStyle w:val="CdigoHTML"/>
+          <w:rFonts w:eastAsiaTheme="majorEastAsia"/>
+        </w:rPr>
+        <w:t>none</w:t>
+      </w:r>
+      <w:proofErr w:type="spellEnd"/>
+      <w:r>
+        <w:t xml:space="preserve"> (solo reporta),</w:t>
+      </w:r>
+    </w:p>
+    <w:p>
+      <w:pPr>
+        <w:pStyle w:val="NormalWeb"/>
+        <w:numPr>
+          <w:ilvl w:val="2"/>
+          <w:numId w:val="9"/>
+        </w:numPr>
+      </w:pPr>
+      <w:proofErr w:type="spellStart"/>
+      <w:r>
+        <w:rPr>
+          <w:rStyle w:val="CdigoHTML"/>
+          <w:rFonts w:eastAsiaTheme="majorEastAsia"/>
+        </w:rPr>
+        <w:t>quarantine</w:t>
+      </w:r>
+      <w:proofErr w:type="spellEnd"/>
+      <w:r>
+        <w:t xml:space="preserve"> (marca como </w:t>
+      </w:r>
+      <w:proofErr w:type="spellStart"/>
+      <w:r>
+        <w:t>spam</w:t>
+      </w:r>
+      <w:proofErr w:type="spellEnd"/>
+      <w:r>
+        <w:t>),</w:t>
+      </w:r>
+    </w:p>
+    <w:p>
+      <w:pPr>
+        <w:pStyle w:val="NormalWeb"/>
+        <w:numPr>
+          <w:ilvl w:val="2"/>
+          <w:numId w:val="9"/>
+        </w:numPr>
+      </w:pPr>
+      <w:proofErr w:type="spellStart"/>
+      <w:r>
+        <w:rPr>
+          <w:rStyle w:val="CdigoHTML"/>
+          <w:rFonts w:eastAsiaTheme="majorEastAsia"/>
+        </w:rPr>
+        <w:t>reject</w:t>
+      </w:r>
+      <w:proofErr w:type="spellEnd"/>
+      <w:r>
+        <w:t xml:space="preserve"> (rechaza el correo).</w:t>
+      </w:r>
+    </w:p>
+    <w:p>
+      <w:pPr>
+        <w:pStyle w:val="NormalWeb"/>
+        <w:numPr>
+          <w:ilvl w:val="1"/>
+          <w:numId w:val="9"/>
+        </w:numPr>
+      </w:pPr>
+      <w:proofErr w:type="spellStart"/>
+      <w:r>
+        <w:rPr>
+          <w:rStyle w:val="CdigoHTML"/>
+          <w:rFonts w:eastAsiaTheme="majorEastAsia"/>
+        </w:rPr>
+        <w:t>rua</w:t>
+      </w:r>
+      <w:proofErr w:type="spellEnd"/>
+      <w:r>
+        <w:rPr>
+          <w:rStyle w:val="CdigoHTML"/>
+          <w:rFonts w:eastAsiaTheme="majorEastAsia"/>
+        </w:rPr>
+        <w:t>=</w:t>
+      </w:r>
+      <w:r>
+        <w:t xml:space="preserve"> → dirección para recibir </w:t>
+      </w:r>
+      <w:r>
+        <w:rPr>
+          <w:rStyle w:val="Textoennegrita"/>
+        </w:rPr>
+        <w:t>reportes agregados</w:t>
+      </w:r>
+      <w:r>
+        <w:t>.</w:t>
+      </w:r>
+    </w:p>
+    <w:p>
+      <w:pPr>
+        <w:pStyle w:val="NormalWeb"/>
+        <w:numPr>
+          <w:ilvl w:val="1"/>
+          <w:numId w:val="9"/>
+        </w:numPr>
+      </w:pPr>
+      <w:proofErr w:type="spellStart"/>
+      <w:r>
+        <w:rPr>
+          <w:rStyle w:val="CdigoHTML"/>
+          <w:rFonts w:eastAsiaTheme="majorEastAsia"/>
+        </w:rPr>
+        <w:t>adkim</w:t>
+      </w:r>
+      <w:proofErr w:type="spellEnd"/>
+      <w:r>
+        <w:t xml:space="preserve"> / </w:t>
+      </w:r>
+      <w:proofErr w:type="spellStart"/>
+      <w:r>
+        <w:rPr>
+          <w:rStyle w:val="CdigoHTML"/>
+          <w:rFonts w:eastAsiaTheme="majorEastAsia"/>
+        </w:rPr>
+        <w:t>aspf</w:t>
+      </w:r>
+      <w:proofErr w:type="spellEnd"/>
+      <w:r>
+        <w:t xml:space="preserve"> → alineamiento estricto o relajado (DKIM/SPF).</w:t>
+      </w:r>
+    </w:p>
+    <w:p>
+      <w:pPr>
+        <w:pStyle w:val="NormalWeb"/>
+        <w:numPr>
+          <w:ilvl w:val="0"/>
+          <w:numId w:val="9"/>
+        </w:numPr>
+      </w:pPr>
+      <w:r>
+        <w:t>DMARC verifica:</w:t>
+      </w:r>
+    </w:p>
+    <w:p>
+      <w:pPr>
+        <w:pStyle w:val="NormalWeb"/>
+        <w:numPr>
+          <w:ilvl w:val="1"/>
+          <w:numId w:val="9"/>
+        </w:numPr>
+      </w:pPr>
+      <w:r>
+        <w:t xml:space="preserve">¿SPF pasó </w:t>
+      </w:r>
+      <w:r>
+        <w:rPr>
+          <w:rStyle w:val="Textoennegrita"/>
+        </w:rPr>
+        <w:t>y</w:t>
+      </w:r>
+      <w:r>
+        <w:t xml:space="preserve"> el dominio del “</w:t>
+      </w:r>
+      <w:proofErr w:type="spellStart"/>
+      <w:r>
+        <w:t>From</w:t>
+      </w:r>
+      <w:proofErr w:type="spellEnd"/>
+      <w:r>
+        <w:t>” coincide con el del SPF?</w:t>
+      </w:r>
+    </w:p>
+    <w:p>
+      <w:pPr>
+        <w:pStyle w:val="NormalWeb"/>
+        <w:numPr>
+          <w:ilvl w:val="1"/>
+          <w:numId w:val="9"/>
+        </w:numPr>
+      </w:pPr>
+      <w:r>
+        <w:t xml:space="preserve">¿DKIM pasó </w:t>
+      </w:r>
+      <w:r>
+        <w:rPr>
+          <w:rStyle w:val="Textoennegrita"/>
+        </w:rPr>
+        <w:t>y</w:t>
+      </w:r>
+      <w:r>
+        <w:t xml:space="preserve"> el dominio firmante coincide con el del “</w:t>
+      </w:r>
+      <w:proofErr w:type="spellStart"/>
+      <w:r>
+        <w:t>From</w:t>
+      </w:r>
+      <w:proofErr w:type="spellEnd"/>
+      <w:r>
+        <w:t>”?</w:t>
+      </w:r>
+      <w:r>
+        <w:br/>
+        <w:t>(Con al menos uno de los dos, pasa DMARC.)</w:t>
+      </w:r>
+    </w:p>
+    <w:p>
+      <w:pPr>
+        <w:pStyle w:val="NormalWeb"/>
+        <w:numPr>
+          <w:ilvl w:val="0"/>
+          <w:numId w:val="9"/>
+        </w:numPr>
+      </w:pPr>
+      <w:r>
+        <w:t xml:space="preserve">Según la política, el servidor receptor </w:t>
+      </w:r>
+      <w:r>
+        <w:rPr>
+          <w:rStyle w:val="Textoennegrita"/>
+        </w:rPr>
+        <w:t>acepta, pone en cuarentena o rechaza</w:t>
+      </w:r>
+      <w:r>
+        <w:t xml:space="preserve"> el mensaje.</w:t>
+      </w:r>
+    </w:p>
+    <w:p>
+      <w:pPr>
+        <w:pStyle w:val="Ttulo3"/>
+      </w:pPr>
+      <w:r>
+        <w:t>Ventajas</w:t>
+      </w:r>
+    </w:p>
+    <w:p>
+      <w:pPr>
+        <w:pStyle w:val="NormalWeb"/>
+        <w:numPr>
+          <w:ilvl w:val="0"/>
+          <w:numId w:val="10"/>
+        </w:numPr>
+        <w:spacing w:before="0" w:beforeAutospacing="0"/>
+      </w:pPr>
+      <w:r>
+        <w:t xml:space="preserve">Evita </w:t>
+      </w:r>
+      <w:proofErr w:type="spellStart"/>
+      <w:r>
+        <w:t>spoofing</w:t>
+      </w:r>
+      <w:proofErr w:type="spellEnd"/>
+      <w:r>
+        <w:t xml:space="preserve"> (falsificación del remitente visible).</w:t>
+      </w:r>
+    </w:p>
+    <w:p>
+      <w:pPr>
+        <w:pStyle w:val="NormalWeb"/>
+        <w:numPr>
+          <w:ilvl w:val="0"/>
+          <w:numId w:val="10"/>
+        </w:numPr>
+      </w:pPr>
+      <w:r>
+        <w:t xml:space="preserve">Permite recibir </w:t>
+      </w:r>
+      <w:r>
+        <w:rPr>
+          <w:rStyle w:val="Textoennegrita"/>
+        </w:rPr>
+        <w:t>reportes de abuso y errores</w:t>
+      </w:r>
+      <w:r>
+        <w:t>.</w:t>
+      </w:r>
+    </w:p>
+    <w:p>
+      <w:pPr>
+        <w:pStyle w:val="NormalWeb"/>
+        <w:numPr>
+          <w:ilvl w:val="0"/>
+          <w:numId w:val="10"/>
+        </w:numPr>
+        <w:pBdr>
+          <w:bottom w:val="single" w:sz="6" w:space="1" w:color="auto"/>
+        </w:pBdr>
+      </w:pPr>
+      <w:r>
+        <w:t>Da control granular sobre el tratamiento de correos falsos.</w:t>
+      </w:r>
+    </w:p>
+    <w:p>
+      <w:pPr>
+        <w:pStyle w:val="Ttulo2"/>
+      </w:pPr>
+      <w:r>
+        <w:t>ARC (</w:t>
+      </w:r>
+      <w:proofErr w:type="spellStart"/>
+      <w:r>
+        <w:t>Authenticated</w:t>
+      </w:r>
+      <w:proofErr w:type="spellEnd"/>
+      <w:r>
+        <w:t xml:space="preserve"> </w:t>
+      </w:r>
+      <w:proofErr w:type="spellStart"/>
+      <w:r>
+        <w:t>Received</w:t>
+      </w:r>
+      <w:proofErr w:type="spellEnd"/>
+      <w:r>
+        <w:t xml:space="preserve"> </w:t>
+      </w:r>
+      <w:proofErr w:type="spellStart"/>
+      <w:r>
+        <w:t>Chain</w:t>
+      </w:r>
+      <w:proofErr w:type="spellEnd"/>
+      <w:r>
+        <w:t>)</w:t>
+      </w:r>
+    </w:p>
+    <w:p>
+      <w:pPr>
+        <w:pStyle w:val="Ttulo3"/>
+      </w:pPr>
+      <w:r>
+        <w:t>Qué es</w:t>
+      </w:r>
+    </w:p>
+    <w:p>
+      <w:pPr>
+        <w:pStyle w:val="NormalWeb"/>
+        <w:spacing w:before="0" w:beforeAutospacing="0"/>
+      </w:pPr>
+      <w:r>
+        <w:t xml:space="preserve">ARC extiende DKIM/DMARC para los casos de </w:t>
+      </w:r>
+      <w:r>
+        <w:rPr>
+          <w:rStyle w:val="Textoennegrita"/>
+        </w:rPr>
+        <w:t>reenvío o listas de correo</w:t>
+      </w:r>
+      <w:r>
+        <w:t>, donde las validaciones previas pueden romperse.</w:t>
+      </w:r>
+      <w:r>
+        <w:br/>
+        <w:t xml:space="preserve">Permite </w:t>
+      </w:r>
+      <w:r>
+        <w:rPr>
+          <w:rStyle w:val="Textoennegrita"/>
+        </w:rPr>
+        <w:t>preservar la autenticación original</w:t>
+      </w:r>
+      <w:r>
+        <w:t xml:space="preserve"> a través de múltiples saltos.</w:t>
+      </w:r>
+    </w:p>
+    <w:p>
+      <w:pPr>
+        <w:pStyle w:val="Ttulo3"/>
+      </w:pPr>
+      <w:r>
+        <w:t>Cómo funciona</w:t>
+      </w:r>
+    </w:p>
+    <w:p>
+      <w:pPr>
+        <w:pStyle w:val="NormalWeb"/>
+        <w:numPr>
+          <w:ilvl w:val="0"/>
+          <w:numId w:val="11"/>
+        </w:numPr>
+        <w:spacing w:before="0" w:beforeAutospacing="0"/>
+      </w:pPr>
+      <w:r>
+        <w:t xml:space="preserve">Cada servidor en la cadena (que reenvía el correo) </w:t>
+      </w:r>
+      <w:r>
+        <w:rPr>
+          <w:rStyle w:val="Textoennegrita"/>
+        </w:rPr>
+        <w:t>añade su propia firma ARC</w:t>
+      </w:r>
+      <w:r>
+        <w:t>, que incluye:</w:t>
+      </w:r>
+    </w:p>
+    <w:p>
+      <w:pPr>
+        <w:pStyle w:val="NormalWeb"/>
+        <w:numPr>
+          <w:ilvl w:val="1"/>
+          <w:numId w:val="11"/>
+        </w:numPr>
+      </w:pPr>
+      <w:r>
+        <w:t>El resultado de SPF, DKIM y DMARC que él observó.</w:t>
+      </w:r>
+    </w:p>
+    <w:p>
+      <w:pPr>
+        <w:pStyle w:val="NormalWeb"/>
+        <w:numPr>
+          <w:ilvl w:val="1"/>
+          <w:numId w:val="11"/>
+        </w:numPr>
+      </w:pPr>
+      <w:r>
+        <w:t>Una firma criptográfica que valida esas observaciones.</w:t>
+      </w:r>
+    </w:p>
+    <w:p>
+      <w:pPr>
+        <w:pStyle w:val="NormalWeb"/>
+        <w:numPr>
+          <w:ilvl w:val="0"/>
+          <w:numId w:val="11"/>
+        </w:numPr>
+      </w:pPr>
+      <w:r>
+        <w:lastRenderedPageBreak/>
+        <w:t xml:space="preserve">Así, el servidor final puede ver una </w:t>
+      </w:r>
+      <w:r>
+        <w:rPr>
+          <w:rStyle w:val="Textoennegrita"/>
+        </w:rPr>
+        <w:t>cadena autenticada de verificaciones previas</w:t>
+      </w:r>
+      <w:r>
+        <w:t>, incluso si SPF/DKIM fallan en el último salto.</w:t>
+      </w:r>
+    </w:p>
+    <w:p>
+      <w:pPr>
+        <w:pStyle w:val="Ttulo3"/>
+      </w:pPr>
+      <w:r>
+        <w:t>Ejemplo típico</w:t>
+      </w:r>
+    </w:p>
+    <w:p>
+      <w:pPr>
+        <w:pStyle w:val="NormalWeb"/>
+        <w:spacing w:before="0" w:beforeAutospacing="0" w:after="0" w:afterAutospacing="0"/>
+      </w:pPr>
+      <w:r>
+        <w:t xml:space="preserve">Un empleado reenvía un correo de su empresa a </w:t>
+      </w:r>
+      <w:proofErr w:type="spellStart"/>
+      <w:r>
+        <w:t>Gmail</w:t>
+      </w:r>
+      <w:proofErr w:type="spellEnd"/>
+      <w:r>
+        <w:t>:</w:t>
+      </w:r>
+    </w:p>
+    <w:p>
+      <w:pPr>
+        <w:pStyle w:val="NormalWeb"/>
+        <w:numPr>
+          <w:ilvl w:val="0"/>
+          <w:numId w:val="12"/>
+        </w:numPr>
+        <w:spacing w:before="0" w:beforeAutospacing="0"/>
+      </w:pPr>
+      <w:r>
+        <w:t>SPF falla (el reenvío no está en la lista).</w:t>
+      </w:r>
+    </w:p>
+    <w:p>
+      <w:pPr>
+        <w:pStyle w:val="NormalWeb"/>
+        <w:numPr>
+          <w:ilvl w:val="0"/>
+          <w:numId w:val="12"/>
+        </w:numPr>
+      </w:pPr>
+      <w:r>
+        <w:t>DKIM falla (se modificó el cuerpo).</w:t>
+      </w:r>
+    </w:p>
+    <w:p>
+      <w:pPr>
+        <w:pStyle w:val="NormalWeb"/>
+        <w:numPr>
+          <w:ilvl w:val="0"/>
+          <w:numId w:val="12"/>
+        </w:numPr>
+      </w:pPr>
+      <w:r>
+        <w:t>ARC conserva la evidencia de que el servidor original sí lo validó.</w:t>
+      </w:r>
+      <w:r>
+        <w:rPr>
+          <w:noProof/>
+        </w:rPr>
+        <w:t xml:space="preserve"> </w:t>
+      </w:r>
+    </w:p>
+    <w:p>
+      <w:pPr>
+        <w:pStyle w:val="NormalWeb"/>
+        <w:ind w:left="720"/>
+      </w:pPr>
+    </w:p>
+    <w:p>
+      <w:pPr>
+        <w:pStyle w:val="NormalWeb"/>
+      </w:pPr>
+      <w:r>
+        <w:rPr>
+          <w:noProof/>
+        </w:rPr>
+        <w:drawing>
+          <wp:inline distT="0" distB="0" distL="0" distR="0">
+            <wp:extent cx="5400040" cy="1965321"/>
+            <wp:effectExtent l="19050" t="0" r="0" b="0"/>
+            <wp:docPr id="4" name="Imagen 1"/>
+            <wp:cNvGraphicFramePr>
+              <a:graphicFrameLocks xmlns:a="http://schemas.openxmlformats.org/drawingml/2006/main" noChangeAspect="1"/>
+            </wp:cNvGraphicFramePr>
+            <a:graphic xmlns:a="http://schemas.openxmlformats.org/drawingml/2006/main">
+              <a:graphicData uri="http://schemas.openxmlformats.org/drawingml/2006/picture">
+                <pic:pic xmlns:pic="http://schemas.openxmlformats.org/drawingml/2006/picture">
+                  <pic:nvPicPr>
+                    <pic:cNvPr id="0" name="Picture 1"/>
+                    <pic:cNvPicPr>
+                      <a:picLocks noChangeAspect="1" noChangeArrowheads="1"/>
+                    </pic:cNvPicPr>
+                  </pic:nvPicPr>
+                  <pic:blipFill>
+                    <a:blip r:embed="rId5"/>
+                    <a:srcRect/>
+                    <a:stretch>
+                      <a:fillRect/>
+                    </a:stretch>
+                  </pic:blipFill>
+                  <pic:spPr bwMode="auto">
+                    <a:xfrm>
+                      <a:off x="0" y="0"/>
+                      <a:ext cx="5400040" cy="1965321"/>
+                    </a:xfrm>
+                    <a:prstGeom prst="rect">
+                      <a:avLst/>
+                    </a:prstGeom>
+                    <a:noFill/>
+                    <a:ln w="9525">
+                      <a:noFill/>
+                      <a:miter lim="800000"/>
+                      <a:headEnd/>
+                      <a:tailEnd/>
+                    </a:ln>
+                  </pic:spPr>
+                </pic:pic>
+              </a:graphicData>
+            </a:graphic>
+          </wp:inline>
+        </w:drawing>
       </w:r>
     </w:p>
     <w:p/>
@@ -2905,6 +3040,123 @@
     </w:lvl>
   </w:abstractNum>
   <w:abstractNum w:abstractNumId="1">
+    <w:nsid w:val="02604865"/>
+    <w:multiLevelType w:val="multilevel"/>
+    <w:tmpl w:val="FED85A02"/>
+    <w:lvl w:ilvl="0">
+      <w:start w:val="1"/>
+      <w:numFmt w:val="decimal"/>
+      <w:lvlText w:val="%1."/>
+      <w:lvlJc w:val="left"/>
+      <w:pPr>
+        <w:tabs>
+          <w:tab w:val="num" w:pos="720"/>
+        </w:tabs>
+        <w:ind w:left="720" w:hanging="360"/>
+      </w:pPr>
+    </w:lvl>
+    <w:lvl w:ilvl="1">
+      <w:start w:val="1"/>
+      <w:numFmt w:val="bullet"/>
+      <w:lvlText w:val="o"/>
+      <w:lvlJc w:val="left"/>
+      <w:pPr>
+        <w:tabs>
+          <w:tab w:val="num" w:pos="1440"/>
+        </w:tabs>
+        <w:ind w:left="1440" w:hanging="360"/>
+      </w:pPr>
+      <w:rPr>
+        <w:rFonts w:ascii="Courier New" w:hAnsi="Courier New" w:hint="default"/>
+        <w:sz w:val="20"/>
+      </w:rPr>
+    </w:lvl>
+    <w:lvl w:ilvl="2" w:tentative="1">
+      <w:start w:val="1"/>
+      <w:numFmt w:val="decimal"/>
+      <w:lvlText w:val="%3."/>
+      <w:lvlJc w:val="left"/>
+      <w:pPr>
+        <w:tabs>
+          <w:tab w:val="num" w:pos="2160"/>
+        </w:tabs>
+        <w:ind w:left="2160" w:hanging="360"/>
+      </w:pPr>
+    </w:lvl>
+    <w:lvl w:ilvl="3" w:tentative="1">
+      <w:start w:val="1"/>
+      <w:numFmt w:val="decimal"/>
+      <w:lvlText w:val="%4."/>
+      <w:lvlJc w:val="left"/>
+      <w:pPr>
+        <w:tabs>
+          <w:tab w:val="num" w:pos="2880"/>
+        </w:tabs>
+        <w:ind w:left="2880" w:hanging="360"/>
+      </w:pPr>
+    </w:lvl>
+    <w:lvl w:ilvl="4" w:tentative="1">
+      <w:start w:val="1"/>
+      <w:numFmt w:val="decimal"/>
+      <w:lvlText w:val="%5."/>
+      <w:lvlJc w:val="left"/>
+      <w:pPr>
+        <w:tabs>
+          <w:tab w:val="num" w:pos="3600"/>
+        </w:tabs>
+        <w:ind w:left="3600" w:hanging="360"/>
+      </w:pPr>
+    </w:lvl>
+    <w:lvl w:ilvl="5" w:tentative="1">
+      <w:start w:val="1"/>
+      <w:numFmt w:val="decimal"/>
+      <w:lvlText w:val="%6."/>
+      <w:lvlJc w:val="left"/>
+      <w:pPr>
+        <w:tabs>
+          <w:tab w:val="num" w:pos="4320"/>
+        </w:tabs>
+        <w:ind w:left="4320" w:hanging="360"/>
+      </w:pPr>
+    </w:lvl>
+    <w:lvl w:ilvl="6" w:tentative="1">
+      <w:start w:val="1"/>
+      <w:numFmt w:val="decimal"/>
+      <w:lvlText w:val="%7."/>
+      <w:lvlJc w:val="left"/>
+      <w:pPr>
+        <w:tabs>
+          <w:tab w:val="num" w:pos="5040"/>
+        </w:tabs>
+        <w:ind w:left="5040" w:hanging="360"/>
+      </w:pPr>
+    </w:lvl>
+    <w:lvl w:ilvl="7" w:tentative="1">
+      <w:start w:val="1"/>
+      <w:numFmt w:val="decimal"/>
+      <w:lvlText w:val="%8."/>
+      <w:lvlJc w:val="left"/>
+      <w:pPr>
+        <w:tabs>
+          <w:tab w:val="num" w:pos="5760"/>
+        </w:tabs>
+        <w:ind w:left="5760" w:hanging="360"/>
+      </w:pPr>
+    </w:lvl>
+    <w:lvl w:ilvl="8" w:tentative="1">
+      <w:start w:val="1"/>
+      <w:numFmt w:val="decimal"/>
+      <w:lvlText w:val="%9."/>
+      <w:lvlJc w:val="left"/>
+      <w:pPr>
+        <w:tabs>
+          <w:tab w:val="num" w:pos="6480"/>
+        </w:tabs>
+        <w:ind w:left="6480" w:hanging="360"/>
+      </w:pPr>
+    </w:lvl>
+  </w:abstractNum>
+  <w:abstractNum w:abstractNumId="2">
     <w:nsid w:val="0C1E7C56"/>
     <w:multiLevelType w:val="multilevel"/>
     <w:tmpl w:val="A82887AE"/>
@@ -3017,7 +3269,277 @@
       </w:pPr>
     </w:lvl>
   </w:abstractNum>
-  <w:abstractNum w:abstractNumId="2">
+  <w:abstractNum w:abstractNumId="3">
+    <w:nsid w:val="2D2E7107"/>
+    <w:multiLevelType w:val="multilevel"/>
+    <w:tmpl w:val="D77E9C3E"/>
+    <w:lvl w:ilvl="0">
+      <w:start w:val="1"/>
+      <w:numFmt w:val="decimal"/>
+      <w:lvlText w:val="%1."/>
+      <w:lvlJc w:val="left"/>
+      <w:pPr>
+        <w:tabs>
+          <w:tab w:val="num" w:pos="720"/>
+        </w:tabs>
+        <w:ind w:left="720" w:hanging="360"/>
+      </w:pPr>
+    </w:lvl>
+    <w:lvl w:ilvl="1">
+      <w:start w:val="1"/>
+      <w:numFmt w:val="bullet"/>
+      <w:lvlText w:val="o"/>
+      <w:lvlJc w:val="left"/>
+      <w:pPr>
+        <w:tabs>
+          <w:tab w:val="num" w:pos="1440"/>
+        </w:tabs>
+        <w:ind w:left="1440" w:hanging="360"/>
+      </w:pPr>
+      <w:rPr>
+        <w:rFonts w:ascii="Courier New" w:hAnsi="Courier New" w:hint="default"/>
+        <w:sz w:val="20"/>
+      </w:rPr>
+    </w:lvl>
+    <w:lvl w:ilvl="2">
+      <w:start w:val="1"/>
+      <w:numFmt w:val="bullet"/>
+      <w:lvlText w:val=""/>
+      <w:lvlJc w:val="left"/>
+      <w:pPr>
+        <w:tabs>
+          <w:tab w:val="num" w:pos="2160"/>
+        </w:tabs>
+        <w:ind w:left="2160" w:hanging="360"/>
+      </w:pPr>
+      <w:rPr>
+        <w:rFonts w:ascii="Wingdings" w:hAnsi="Wingdings" w:hint="default"/>
+        <w:sz w:val="20"/>
+      </w:rPr>
+    </w:lvl>
+    <w:lvl w:ilvl="3" w:tentative="1">
+      <w:start w:val="1"/>
+      <w:numFmt w:val="decimal"/>
+      <w:lvlText w:val="%4."/>
+      <w:lvlJc w:val="left"/>
+      <w:pPr>
+        <w:tabs>
+          <w:tab w:val="num" w:pos="2880"/>
+        </w:tabs>
+        <w:ind w:left="2880" w:hanging="360"/>
+      </w:pPr>
+    </w:lvl>
+    <w:lvl w:ilvl="4" w:tentative="1">
+      <w:start w:val="1"/>
+      <w:numFmt w:val="decimal"/>
+      <w:lvlText w:val="%5."/>
+      <w:lvlJc w:val="left"/>
+      <w:pPr>
+        <w:tabs>
+          <w:tab w:val="num" w:pos="3600"/>
+        </w:tabs>
+        <w:ind w:left="3600" w:hanging="360"/>
+      </w:pPr>
+    </w:lvl>
+    <w:lvl w:ilvl="5" w:tentative="1">
+      <w:start w:val="1"/>
+      <w:numFmt w:val="decimal"/>
+      <w:lvlText w:val="%6."/>
+      <w:lvlJc w:val="left"/>
+      <w:pPr>
+        <w:tabs>
+          <w:tab w:val="num" w:pos="4320"/>
+        </w:tabs>
+        <w:ind w:left="4320" w:hanging="360"/>
+      </w:pPr>
+    </w:lvl>
+    <w:lvl w:ilvl="6" w:tentative="1">
+      <w:start w:val="1"/>
+      <w:numFmt w:val="decimal"/>
+      <w:lvlText w:val="%7."/>
+      <w:lvlJc w:val="left"/>
+      <w:pPr>
+        <w:tabs>
+          <w:tab w:val="num" w:pos="5040"/>
+        </w:tabs>
+        <w:ind w:left="5040" w:hanging="360"/>
+      </w:pPr>
+    </w:lvl>
+    <w:lvl w:ilvl="7" w:tentative="1">
+      <w:start w:val="1"/>
+      <w:numFmt w:val="decimal"/>
+      <w:lvlText w:val="%8."/>
+      <w:lvlJc w:val="left"/>
+      <w:pPr>
+        <w:tabs>
+          <w:tab w:val="num" w:pos="5760"/>
+        </w:tabs>
+        <w:ind w:left="5760" w:hanging="360"/>
+      </w:pPr>
+    </w:lvl>
+    <w:lvl w:ilvl="8" w:tentative="1">
+      <w:start w:val="1"/>
+      <w:numFmt w:val="decimal"/>
+      <w:lvlText w:val="%9."/>
+      <w:lvlJc w:val="left"/>
+      <w:pPr>
+        <w:tabs>
+          <w:tab w:val="num" w:pos="6480"/>
+        </w:tabs>
+        <w:ind w:left="6480" w:hanging="360"/>
+      </w:pPr>
+    </w:lvl>
+  </w:abstractNum>
+  <w:abstractNum w:abstractNumId="4">
+    <w:nsid w:val="3C5E2576"/>
+    <w:multiLevelType w:val="multilevel"/>
+    <w:tmpl w:val="B6927444"/>
+    <w:lvl w:ilvl="0">
+      <w:start w:val="1"/>
+      <w:numFmt w:val="bullet"/>
+      <w:lvlText w:val=""/>
+      <w:lvlJc w:val="left"/>
+      <w:pPr>
+        <w:tabs>
+          <w:tab w:val="num" w:pos="720"/>
+        </w:tabs>
+        <w:ind w:left="720" w:hanging="360"/>
+      </w:pPr>
+      <w:rPr>
+        <w:rFonts w:ascii="Symbol" w:hAnsi="Symbol" w:hint="default"/>
+        <w:sz w:val="20"/>
+      </w:rPr>
+    </w:lvl>
+    <w:lvl w:ilvl="1">
+      <w:start w:val="1"/>
+      <w:numFmt w:val="bullet"/>
+      <w:lvlText w:val="o"/>
+      <w:lvlJc w:val="left"/>
+      <w:pPr>
+        <w:tabs>
+          <w:tab w:val="num" w:pos="1440"/>
+        </w:tabs>
+        <w:ind w:left="1440" w:hanging="360"/>
+      </w:pPr>
+      <w:rPr>
+        <w:rFonts w:ascii="Courier New" w:hAnsi="Courier New" w:hint="default"/>
+        <w:sz w:val="20"/>
+      </w:rPr>
+    </w:lvl>
+    <w:lvl w:ilvl="2" w:tentative="1">
+      <w:start w:val="1"/>
+      <w:numFmt w:val="bullet"/>
+      <w:lvlText w:val=""/>
+      <w:lvlJc w:val="left"/>
+      <w:pPr>
+        <w:tabs>
+          <w:tab w:val="num" w:pos="2160"/>
+        </w:tabs>
+        <w:ind w:left="2160" w:hanging="360"/>
+      </w:pPr>
+      <w:rPr>
+        <w:rFonts w:ascii="Wingdings" w:hAnsi="Wingdings" w:hint="default"/>
+        <w:sz w:val="20"/>
+      </w:rPr>
+    </w:lvl>
+    <w:lvl w:ilvl="3" w:tentative="1">
+      <w:start w:val="1"/>
+      <w:numFmt w:val="bullet"/>
+      <w:lvlText w:val=""/>
+      <w:lvlJc w:val="left"/>
+      <w:pPr>
+        <w:tabs>
+          <w:tab w:val="num" w:pos="2880"/>
+        </w:tabs>
+        <w:ind w:left="2880" w:hanging="360"/>
+      </w:pPr>
+      <w:rPr>
+        <w:rFonts w:ascii="Wingdings" w:hAnsi="Wingdings" w:hint="default"/>
+        <w:sz w:val="20"/>
+      </w:rPr>
+    </w:lvl>
+    <w:lvl w:ilvl="4" w:tentative="1">
+      <w:start w:val="1"/>
+      <w:numFmt w:val="bullet"/>
+      <w:lvlText w:val=""/>
+      <w:lvlJc w:val="left"/>
+      <w:pPr>
+        <w:tabs>
+          <w:tab w:val="num" w:pos="3600"/>
+        </w:tabs>
+        <w:ind w:left="3600" w:hanging="360"/>
+      </w:pPr>
+      <w:rPr>
+        <w:rFonts w:ascii="Wingdings" w:hAnsi="Wingdings" w:hint="default"/>
+        <w:sz w:val="20"/>
+      </w:rPr>
+    </w:lvl>
+    <w:lvl w:ilvl="5" w:tentative="1">
+      <w:start w:val="1"/>
+      <w:numFmt w:val="bullet"/>
+      <w:lvlText w:val=""/>
+      <w:lvlJc w:val="left"/>
+      <w:pPr>
+        <w:tabs>
+          <w:tab w:val="num" w:pos="4320"/>
+        </w:tabs>
+        <w:ind w:left="4320" w:hanging="360"/>
+      </w:pPr>
+      <w:rPr>
+        <w:rFonts w:ascii="Wingdings" w:hAnsi="Wingdings" w:hint="default"/>
+        <w:sz w:val="20"/>
+      </w:rPr>
+    </w:lvl>
+    <w:lvl w:ilvl="6" w:tentative="1">
+      <w:start w:val="1"/>
+      <w:numFmt w:val="bullet"/>
+      <w:lvlText w:val=""/>
+      <w:lvlJc w:val="left"/>
+      <w:pPr>
+        <w:tabs>
+          <w:tab w:val="num" w:pos="5040"/>
+        </w:tabs>
+        <w:ind w:left="5040" w:hanging="360"/>
+      </w:pPr>
+      <w:rPr>
+        <w:rFonts w:ascii="Wingdings" w:hAnsi="Wingdings" w:hint="default"/>
+        <w:sz w:val="20"/>
+      </w:rPr>
+    </w:lvl>
+    <w:lvl w:ilvl="7" w:tentative="1">
+      <w:start w:val="1"/>
+      <w:numFmt w:val="bullet"/>
+      <w:lvlText w:val=""/>
+      <w:lvlJc w:val="left"/>
+      <w:pPr>
+        <w:tabs>
+          <w:tab w:val="num" w:pos="5760"/>
+        </w:tabs>
+        <w:ind w:left="5760" w:hanging="360"/>
+      </w:pPr>
+      <w:rPr>
+        <w:rFonts w:ascii="Wingdings" w:hAnsi="Wingdings" w:hint="default"/>
+        <w:sz w:val="20"/>
+      </w:rPr>
+    </w:lvl>
+    <w:lvl w:ilvl="8" w:tentative="1">
+      <w:start w:val="1"/>
+      <w:numFmt w:val="bullet"/>
+      <w:lvlText w:val=""/>
+      <w:lvlJc w:val="left"/>
+      <w:pPr>
+        <w:tabs>
+          <w:tab w:val="num" w:pos="6480"/>
+        </w:tabs>
+        <w:ind w:left="6480" w:hanging="360"/>
+      </w:pPr>
+      <w:rPr>
+        <w:rFonts w:ascii="Wingdings" w:hAnsi="Wingdings" w:hint="default"/>
+        <w:sz w:val="20"/>
+      </w:rPr>
+    </w:lvl>
+  </w:abstractNum>
+  <w:abstractNum w:abstractNumId="5">
     <w:nsid w:val="3CD2098E"/>
     <w:multiLevelType w:val="multilevel"/>
     <w:tmpl w:val="9B9677A2"/>
@@ -3166,7 +3688,156 @@
       </w:rPr>
     </w:lvl>
   </w:abstractNum>
-  <w:abstractNum w:abstractNumId="3">
+  <w:abstractNum w:abstractNumId="6">
+    <w:nsid w:val="44B80B4B"/>
+    <w:multiLevelType w:val="multilevel"/>
+    <w:tmpl w:val="E4F41A98"/>
+    <w:lvl w:ilvl="0">
+      <w:start w:val="1"/>
+      <w:numFmt w:val="bullet"/>
+      <w:lvlText w:val=""/>
+      <w:lvlJc w:val="left"/>
+      <w:pPr>
+        <w:tabs>
+          <w:tab w:val="num" w:pos="720"/>
+        </w:tabs>
+        <w:ind w:left="720" w:hanging="360"/>
+      </w:pPr>
+      <w:rPr>
+        <w:rFonts w:ascii="Symbol" w:hAnsi="Symbol" w:hint="default"/>
+        <w:sz w:val="20"/>
+      </w:rPr>
+    </w:lvl>
+    <w:lvl w:ilvl="1" w:tentative="1">
+      <w:start w:val="1"/>
+      <w:numFmt w:val="bullet"/>
+      <w:lvlText w:val="o"/>
+      <w:lvlJc w:val="left"/>
+      <w:pPr>
+        <w:tabs>
+          <w:tab w:val="num" w:pos="1440"/>
+        </w:tabs>
+        <w:ind w:left="1440" w:hanging="360"/>
+      </w:pPr>
+      <w:rPr>
+        <w:rFonts w:ascii="Courier New" w:hAnsi="Courier New" w:hint="default"/>
+        <w:sz w:val="20"/>
+      </w:rPr>
+    </w:lvl>
+    <w:lvl w:ilvl="2" w:tentative="1">
+      <w:start w:val="1"/>
+      <w:numFmt w:val="bullet"/>
+      <w:lvlText w:val=""/>
+      <w:lvlJc w:val="left"/>
+      <w:pPr>
+        <w:tabs>
+          <w:tab w:val="num" w:pos="2160"/>
+        </w:tabs>
+        <w:ind w:left="2160" w:hanging="360"/>
+      </w:pPr>
+      <w:rPr>
+        <w:rFonts w:ascii="Wingdings" w:hAnsi="Wingdings" w:hint="default"/>
+        <w:sz w:val="20"/>
+      </w:rPr>
+    </w:lvl>
+    <w:lvl w:ilvl="3" w:tentative="1">
+      <w:start w:val="1"/>
+      <w:numFmt w:val="bullet"/>
+      <w:lvlText w:val=""/>
+      <w:lvlJc w:val="left"/>
+      <w:pPr>
+        <w:tabs>
+          <w:tab w:val="num" w:pos="2880"/>
+        </w:tabs>
+        <w:ind w:left="2880" w:hanging="360"/>
+      </w:pPr>
+      <w:rPr>
+        <w:rFonts w:ascii="Wingdings" w:hAnsi="Wingdings" w:hint="default"/>
+        <w:sz w:val="20"/>
+      </w:rPr>
+    </w:lvl>
+    <w:lvl w:ilvl="4" w:tentative="1">
+      <w:start w:val="1"/>
+      <w:numFmt w:val="bullet"/>
+      <w:lvlText w:val=""/>
+      <w:lvlJc w:val="left"/>
+      <w:pPr>
+        <w:tabs>
+          <w:tab w:val="num" w:pos="3600"/>
+        </w:tabs>
+        <w:ind w:left="3600" w:hanging="360"/>
+      </w:pPr>
+      <w:rPr>
+        <w:rFonts w:ascii="Wingdings" w:hAnsi="Wingdings" w:hint="default"/>
+        <w:sz w:val="20"/>
+      </w:rPr>
+    </w:lvl>
+    <w:lvl w:ilvl="5" w:tentative="1">
+      <w:start w:val="1"/>
+      <w:numFmt w:val="bullet"/>
+      <w:lvlText w:val=""/>
+      <w:lvlJc w:val="left"/>
+      <w:pPr>
+        <w:tabs>
+          <w:tab w:val="num" w:pos="4320"/>
+        </w:tabs>
+        <w:ind w:left="4320" w:hanging="360"/>
+      </w:pPr>
+      <w:rPr>
+        <w:rFonts w:ascii="Wingdings" w:hAnsi="Wingdings" w:hint="default"/>
+        <w:sz w:val="20"/>
+      </w:rPr>
+    </w:lvl>
+    <w:lvl w:ilvl="6" w:tentative="1">
+      <w:start w:val="1"/>
+      <w:numFmt w:val="bullet"/>
+      <w:lvlText w:val=""/>
+      <w:lvlJc w:val="left"/>
+      <w:pPr>
+        <w:tabs>
+          <w:tab w:val="num" w:pos="5040"/>
+        </w:tabs>
+        <w:ind w:left="5040" w:hanging="360"/>
+      </w:pPr>
+      <w:rPr>
+        <w:rFonts w:ascii="Wingdings" w:hAnsi="Wingdings" w:hint="default"/>
+        <w:sz w:val="20"/>
+      </w:rPr>
+    </w:lvl>
+    <w:lvl w:ilvl="7" w:tentative="1">
+      <w:start w:val="1"/>
+      <w:numFmt w:val="bullet"/>
+      <w:lvlText w:val=""/>
+      <w:lvlJc w:val="left"/>
+      <w:pPr>
+        <w:tabs>
+          <w:tab w:val="num" w:pos="5760"/>
+        </w:tabs>
+        <w:ind w:left="5760" w:hanging="360"/>
+      </w:pPr>
+      <w:rPr>
+        <w:rFonts w:ascii="Wingdings" w:hAnsi="Wingdings" w:hint="default"/>
+        <w:sz w:val="20"/>
+      </w:rPr>
+    </w:lvl>
+    <w:lvl w:ilvl="8" w:tentative="1">
+      <w:start w:val="1"/>
+      <w:numFmt w:val="bullet"/>
+      <w:lvlText w:val=""/>
+      <w:lvlJc w:val="left"/>
+      <w:pPr>
+        <w:tabs>
+          <w:tab w:val="num" w:pos="6480"/>
+        </w:tabs>
+        <w:ind w:left="6480" w:hanging="360"/>
+      </w:pPr>
+      <w:rPr>
+        <w:rFonts w:ascii="Wingdings" w:hAnsi="Wingdings" w:hint="default"/>
+        <w:sz w:val="20"/>
+      </w:rPr>
+    </w:lvl>
+  </w:abstractNum>
+  <w:abstractNum w:abstractNumId="7">
     <w:nsid w:val="4DAB6A5D"/>
     <w:multiLevelType w:val="multilevel"/>
     <w:tmpl w:val="A1D86364"/>
@@ -3315,7 +3986,7 @@
       </w:rPr>
     </w:lvl>
   </w:abstractNum>
-  <w:abstractNum w:abstractNumId="4">
+  <w:abstractNum w:abstractNumId="8">
     <w:nsid w:val="5053562B"/>
     <w:multiLevelType w:val="multilevel"/>
     <w:tmpl w:val="02780922"/>
@@ -3432,7 +4103,305 @@
       </w:pPr>
     </w:lvl>
   </w:abstractNum>
-  <w:abstractNum w:abstractNumId="5">
+  <w:abstractNum w:abstractNumId="9">
+    <w:nsid w:val="542E3D5F"/>
+    <w:multiLevelType w:val="multilevel"/>
+    <w:tmpl w:val="4B3E09C8"/>
+    <w:lvl w:ilvl="0">
+      <w:start w:val="1"/>
+      <w:numFmt w:val="bullet"/>
+      <w:lvlText w:val=""/>
+      <w:lvlJc w:val="left"/>
+      <w:pPr>
+        <w:tabs>
+          <w:tab w:val="num" w:pos="720"/>
+        </w:tabs>
+        <w:ind w:left="720" w:hanging="360"/>
+      </w:pPr>
+      <w:rPr>
+        <w:rFonts w:ascii="Symbol" w:hAnsi="Symbol" w:hint="default"/>
+        <w:sz w:val="20"/>
+      </w:rPr>
+    </w:lvl>
+    <w:lvl w:ilvl="1" w:tentative="1">
+      <w:start w:val="1"/>
+      <w:numFmt w:val="bullet"/>
+      <w:lvlText w:val="o"/>
+      <w:lvlJc w:val="left"/>
+      <w:pPr>
+        <w:tabs>
+          <w:tab w:val="num" w:pos="1440"/>
+        </w:tabs>
+        <w:ind w:left="1440" w:hanging="360"/>
+      </w:pPr>
+      <w:rPr>
+        <w:rFonts w:ascii="Courier New" w:hAnsi="Courier New" w:hint="default"/>
+        <w:sz w:val="20"/>
+      </w:rPr>
+    </w:lvl>
+    <w:lvl w:ilvl="2" w:tentative="1">
+      <w:start w:val="1"/>
+      <w:numFmt w:val="bullet"/>
+      <w:lvlText w:val=""/>
+      <w:lvlJc w:val="left"/>
+      <w:pPr>
+        <w:tabs>
+          <w:tab w:val="num" w:pos="2160"/>
+        </w:tabs>
+        <w:ind w:left="2160" w:hanging="360"/>
+      </w:pPr>
+      <w:rPr>
+        <w:rFonts w:ascii="Wingdings" w:hAnsi="Wingdings" w:hint="default"/>
+        <w:sz w:val="20"/>
+      </w:rPr>
+    </w:lvl>
+    <w:lvl w:ilvl="3" w:tentative="1">
+      <w:start w:val="1"/>
+      <w:numFmt w:val="bullet"/>
+      <w:lvlText w:val=""/>
+      <w:lvlJc w:val="left"/>
+      <w:pPr>
+        <w:tabs>
+          <w:tab w:val="num" w:pos="2880"/>
+        </w:tabs>
+        <w:ind w:left="2880" w:hanging="360"/>
+      </w:pPr>
+      <w:rPr>
+        <w:rFonts w:ascii="Wingdings" w:hAnsi="Wingdings" w:hint="default"/>
+        <w:sz w:val="20"/>
+      </w:rPr>
+    </w:lvl>
+    <w:lvl w:ilvl="4" w:tentative="1">
+      <w:start w:val="1"/>
+      <w:numFmt w:val="bullet"/>
+      <w:lvlText w:val=""/>
+      <w:lvlJc w:val="left"/>
+      <w:pPr>
+        <w:tabs>
+          <w:tab w:val="num" w:pos="3600"/>
+        </w:tabs>
+        <w:ind w:left="3600" w:hanging="360"/>
+      </w:pPr>
+      <w:rPr>
+        <w:rFonts w:ascii="Wingdings" w:hAnsi="Wingdings" w:hint="default"/>
+        <w:sz w:val="20"/>
+      </w:rPr>
+    </w:lvl>
+    <w:lvl w:ilvl="5" w:tentative="1">
+      <w:start w:val="1"/>
+      <w:numFmt w:val="bullet"/>
+      <w:lvlText w:val=""/>
+      <w:lvlJc w:val="left"/>
+      <w:pPr>
+        <w:tabs>
+          <w:tab w:val="num" w:pos="4320"/>
+        </w:tabs>
+        <w:ind w:left="4320" w:hanging="360"/>
+      </w:pPr>
+      <w:rPr>
+        <w:rFonts w:ascii="Wingdings" w:hAnsi="Wingdings" w:hint="default"/>
+        <w:sz w:val="20"/>
+      </w:rPr>
+    </w:lvl>
+    <w:lvl w:ilvl="6" w:tentative="1">
+      <w:start w:val="1"/>
+      <w:numFmt w:val="bullet"/>
+      <w:lvlText w:val=""/>
+      <w:lvlJc w:val="left"/>
+      <w:pPr>
+        <w:tabs>
+          <w:tab w:val="num" w:pos="5040"/>
+        </w:tabs>
+        <w:ind w:left="5040" w:hanging="360"/>
+      </w:pPr>
+      <w:rPr>
+        <w:rFonts w:ascii="Wingdings" w:hAnsi="Wingdings" w:hint="default"/>
+        <w:sz w:val="20"/>
+      </w:rPr>
+    </w:lvl>
+    <w:lvl w:ilvl="7" w:tentative="1">
+      <w:start w:val="1"/>
+      <w:numFmt w:val="bullet"/>
+      <w:lvlText w:val=""/>
+      <w:lvlJc w:val="left"/>
+      <w:pPr>
+        <w:tabs>
+          <w:tab w:val="num" w:pos="5760"/>
+        </w:tabs>
+        <w:ind w:left="5760" w:hanging="360"/>
+      </w:pPr>
+      <w:rPr>
+        <w:rFonts w:ascii="Wingdings" w:hAnsi="Wingdings" w:hint="default"/>
+        <w:sz w:val="20"/>
+      </w:rPr>
+    </w:lvl>
+    <w:lvl w:ilvl="8" w:tentative="1">
+      <w:start w:val="1"/>
+      <w:numFmt w:val="bullet"/>
+      <w:lvlText w:val=""/>
+      <w:lvlJc w:val="left"/>
+      <w:pPr>
+        <w:tabs>
+          <w:tab w:val="num" w:pos="6480"/>
+        </w:tabs>
+        <w:ind w:left="6480" w:hanging="360"/>
+      </w:pPr>
+      <w:rPr>
+        <w:rFonts w:ascii="Wingdings" w:hAnsi="Wingdings" w:hint="default"/>
+        <w:sz w:val="20"/>
+      </w:rPr>
+    </w:lvl>
+  </w:abstractNum>
+  <w:abstractNum w:abstractNumId="10">
+    <w:nsid w:val="610A142F"/>
+    <w:multiLevelType w:val="multilevel"/>
+    <w:tmpl w:val="EF042C46"/>
+    <w:lvl w:ilvl="0">
+      <w:start w:val="1"/>
+      <w:numFmt w:val="bullet"/>
+      <w:lvlText w:val=""/>
+      <w:lvlJc w:val="left"/>
+      <w:pPr>
+        <w:tabs>
+          <w:tab w:val="num" w:pos="720"/>
+        </w:tabs>
+        <w:ind w:left="720" w:hanging="360"/>
+      </w:pPr>
+      <w:rPr>
+        <w:rFonts w:ascii="Symbol" w:hAnsi="Symbol" w:hint="default"/>
+        <w:sz w:val="20"/>
+      </w:rPr>
+    </w:lvl>
+    <w:lvl w:ilvl="1" w:tentative="1">
+      <w:start w:val="1"/>
+      <w:numFmt w:val="bullet"/>
+      <w:lvlText w:val="o"/>
+      <w:lvlJc w:val="left"/>
+      <w:pPr>
+        <w:tabs>
+          <w:tab w:val="num" w:pos="1440"/>
+        </w:tabs>
+        <w:ind w:left="1440" w:hanging="360"/>
+      </w:pPr>
+      <w:rPr>
+        <w:rFonts w:ascii="Courier New" w:hAnsi="Courier New" w:hint="default"/>
+        <w:sz w:val="20"/>
+      </w:rPr>
+    </w:lvl>
+    <w:lvl w:ilvl="2" w:tentative="1">
+      <w:start w:val="1"/>
+      <w:numFmt w:val="bullet"/>
+      <w:lvlText w:val=""/>
+      <w:lvlJc w:val="left"/>
+      <w:pPr>
+        <w:tabs>
+          <w:tab w:val="num" w:pos="2160"/>
+        </w:tabs>
+        <w:ind w:left="2160" w:hanging="360"/>
+      </w:pPr>
+      <w:rPr>
+        <w:rFonts w:ascii="Wingdings" w:hAnsi="Wingdings" w:hint="default"/>
+        <w:sz w:val="20"/>
+      </w:rPr>
+    </w:lvl>
+    <w:lvl w:ilvl="3" w:tentative="1">
+      <w:start w:val="1"/>
+      <w:numFmt w:val="bullet"/>
+      <w:lvlText w:val=""/>
+      <w:lvlJc w:val="left"/>
+      <w:pPr>
+        <w:tabs>
+          <w:tab w:val="num" w:pos="2880"/>
+        </w:tabs>
+        <w:ind w:left="2880" w:hanging="360"/>
+      </w:pPr>
+      <w:rPr>
+        <w:rFonts w:ascii="Wingdings" w:hAnsi="Wingdings" w:hint="default"/>
+        <w:sz w:val="20"/>
+      </w:rPr>
+    </w:lvl>
+    <w:lvl w:ilvl="4" w:tentative="1">
+      <w:start w:val="1"/>
+      <w:numFmt w:val="bullet"/>
+      <w:lvlText w:val=""/>
+      <w:lvlJc w:val="left"/>
+      <w:pPr>
+        <w:tabs>
+          <w:tab w:val="num" w:pos="3600"/>
+        </w:tabs>
+        <w:ind w:left="3600" w:hanging="360"/>
+      </w:pPr>
+      <w:rPr>
+        <w:rFonts w:ascii="Wingdings" w:hAnsi="Wingdings" w:hint="default"/>
+        <w:sz w:val="20"/>
+      </w:rPr>
+    </w:lvl>
+    <w:lvl w:ilvl="5" w:tentative="1">
+      <w:start w:val="1"/>
+      <w:numFmt w:val="bullet"/>
+      <w:lvlText w:val=""/>
+      <w:lvlJc w:val="left"/>
+      <w:pPr>
+        <w:tabs>
+          <w:tab w:val="num" w:pos="4320"/>
+        </w:tabs>
+        <w:ind w:left="4320" w:hanging="360"/>
+      </w:pPr>
+      <w:rPr>
+        <w:rFonts w:ascii="Wingdings" w:hAnsi="Wingdings" w:hint="default"/>
+        <w:sz w:val="20"/>
+      </w:rPr>
+    </w:lvl>
+    <w:lvl w:ilvl="6" w:tentative="1">
+      <w:start w:val="1"/>
+      <w:numFmt w:val="bullet"/>
+      <w:lvlText w:val=""/>
+      <w:lvlJc w:val="left"/>
+      <w:pPr>
+        <w:tabs>
+          <w:tab w:val="num" w:pos="5040"/>
+        </w:tabs>
+        <w:ind w:left="5040" w:hanging="360"/>
+      </w:pPr>
+      <w:rPr>
+        <w:rFonts w:ascii="Wingdings" w:hAnsi="Wingdings" w:hint="default"/>
+        <w:sz w:val="20"/>
+      </w:rPr>
+    </w:lvl>
+    <w:lvl w:ilvl="7" w:tentative="1">
+      <w:start w:val="1"/>
+      <w:numFmt w:val="bullet"/>
+      <w:lvlText w:val=""/>
+      <w:lvlJc w:val="left"/>
+      <w:pPr>
+        <w:tabs>
+          <w:tab w:val="num" w:pos="5760"/>
+        </w:tabs>
+        <w:ind w:left="5760" w:hanging="360"/>
+      </w:pPr>
+      <w:rPr>
+        <w:rFonts w:ascii="Wingdings" w:hAnsi="Wingdings" w:hint="default"/>
+        <w:sz w:val="20"/>
+      </w:rPr>
+    </w:lvl>
+    <w:lvl w:ilvl="8" w:tentative="1">
+      <w:start w:val="1"/>
+      <w:numFmt w:val="bullet"/>
+      <w:lvlText w:val=""/>
+      <w:lvlJc w:val="left"/>
+      <w:pPr>
+        <w:tabs>
+          <w:tab w:val="num" w:pos="6480"/>
+        </w:tabs>
+        <w:ind w:left="6480" w:hanging="360"/>
+      </w:pPr>
+      <w:rPr>
+        <w:rFonts w:ascii="Wingdings" w:hAnsi="Wingdings" w:hint="default"/>
+        <w:sz w:val="20"/>
+      </w:rPr>
+    </w:lvl>
+  </w:abstractNum>
+  <w:abstractNum w:abstractNumId="11">
     <w:nsid w:val="796274A0"/>
     <w:multiLevelType w:val="multilevel"/>
     <w:tmpl w:val="CF5ED93A"/>
@@ -3546,22 +4515,40 @@
     </w:lvl>
   </w:abstractNum>
   <w:num w:numId="1">
-    <w:abstractNumId w:val="5"/>
+    <w:abstractNumId w:val="11"/>
   </w:num>
   <w:num w:numId="2">
     <w:abstractNumId w:val="0"/>
   </w:num>
   <w:num w:numId="3">
+    <w:abstractNumId w:val="2"/>
+  </w:num>
+  <w:num w:numId="4">
+    <w:abstractNumId w:val="5"/>
+  </w:num>
+  <w:num w:numId="5">
+    <w:abstractNumId w:val="8"/>
+  </w:num>
+  <w:num w:numId="6">
+    <w:abstractNumId w:val="7"/>
+  </w:num>
+  <w:num w:numId="7">
     <w:abstractNumId w:val="1"/>
   </w:num>
-  <w:num w:numId="4">
-    <w:abstractNumId w:val="2"/>
+  <w:num w:numId="8">
+    <w:abstractNumId w:val="6"/>
   </w:num>
-  <w:num w:numId="5">
+  <w:num w:numId="9">
+    <w:abstractNumId w:val="3"/>
+  </w:num>
+  <w:num w:numId="10">
+    <w:abstractNumId w:val="9"/>
+  </w:num>
+  <w:num w:numId="11">
     <w:abstractNumId w:val="4"/>
   </w:num>
-  <w:num w:numId="6">
-    <w:abstractNumId w:val="3"/>
+  <w:num w:numId="12">
+    <w:abstractNumId w:val="10"/>
   </w:num>
 </w:numbering>
 </file>
@@ -3976,6 +4963,41 @@
     <w:basedOn w:val="Fuentedeprrafopredeter"/>
     <w:rsid w:val="007D2656"/>
   </w:style>
+  <w:style w:type="character" w:customStyle="1" w:styleId="hljs-section">
+    <w:name w:val="hljs-section"/>
+    <w:basedOn w:val="Fuentedeprrafopredeter"/>
+    <w:rsid w:val="002C6D6E"/>
+  </w:style>
+  <w:style w:type="paragraph" w:styleId="Textodeglobo">
+    <w:name w:val="Balloon Text"/>
+    <w:basedOn w:val="Normal"/>
+    <w:link w:val="TextodegloboCar"/>
+    <w:uiPriority w:val="99"/>
+    <w:semiHidden/>
+    <w:unhideWhenUsed/>
+    <w:rsid w:val="00045A35"/>
+    <w:pPr>
+      <w:spacing w:after="0" w:line="240" w:lineRule="auto"/>
+    </w:pPr>
+    <w:rPr>
+      <w:rFonts w:ascii="Tahoma" w:hAnsi="Tahoma" w:cs="Tahoma"/>
+      <w:sz w:val="16"/>
+      <w:szCs w:val="16"/>
+    </w:rPr>
+  </w:style>
+  <w:style w:type="character" w:customStyle="1" w:styleId="TextodegloboCar">
+    <w:name w:val="Texto de globo Car"/>
+    <w:basedOn w:val="Fuentedeprrafopredeter"/>
+    <w:link w:val="Textodeglobo"/>
+    <w:uiPriority w:val="99"/>
+    <w:semiHidden/>
+    <w:rsid w:val="00045A35"/>
+    <w:rPr>
+      <w:rFonts w:ascii="Tahoma" w:hAnsi="Tahoma" w:cs="Tahoma"/>
+      <w:sz w:val="16"/>
+      <w:szCs w:val="16"/>
+    </w:rPr>
+  </w:style>
 </w:styles>
 </file>
 

</xml_diff>